<commit_message>
add the first 5 pages
</commit_message>
<xml_diff>
--- a/فصل ۲.docx
+++ b/فصل ۲.docx
@@ -13,6 +13,8 @@
           <w:lang w:bidi="fa-IR"/>
         </w:rPr>
       </w:pPr>
+      <w:bookmarkStart w:id="0" w:name="_Hlk143105058"/>
+      <w:bookmarkEnd w:id="0"/>
       <w:r>
         <w:rPr>
           <w:rtl/>
@@ -2630,7 +2632,6 @@
       <w:pPr>
         <w:bidi/>
         <w:rPr>
-          <w:rFonts w:hint="cs"/>
           <w:b/>
           <w:bCs/>
           <w:rtl/>
@@ -4679,121 +4680,2774 @@
       <w:pPr>
         <w:bidi/>
         <w:rPr>
-          <w:lang w:bidi="fa-IR"/>
-        </w:rPr>
-      </w:pPr>
-      <w:r>
-        <w:rPr>
-          <w:rtl/>
-          <w:lang w:bidi="fa-IR"/>
-        </w:rPr>
-        <w:t>ب)</w:t>
-      </w:r>
-      <w:r>
-        <w:rPr>
+          <w:rtl/>
+          <w:lang w:bidi="fa-IR"/>
+        </w:rPr>
+      </w:pPr>
+      <w:r>
+        <w:rPr>
+          <w:noProof/>
+          <w:lang w:bidi="fa-IR"/>
+        </w:rPr>
+        <w:drawing>
+          <wp:anchor distT="0" distB="0" distL="114300" distR="114300" simplePos="0" relativeHeight="251664384" behindDoc="1" locked="0" layoutInCell="1" allowOverlap="1" wp14:anchorId="2EAFC390" wp14:editId="7D02A4E7">
+            <wp:simplePos x="0" y="0"/>
+            <wp:positionH relativeFrom="margin">
+              <wp:align>left</wp:align>
+            </wp:positionH>
+            <wp:positionV relativeFrom="paragraph">
+              <wp:posOffset>14393</wp:posOffset>
+            </wp:positionV>
+            <wp:extent cx="1461135" cy="281940"/>
+            <wp:effectExtent l="0" t="0" r="5715" b="3810"/>
+            <wp:wrapNone/>
+            <wp:docPr id="13" name="Picture 13" descr="%FontSize=26&#10;%TeXFontSize=26&#10;\documentclass{article}&#10;\usepackage[version=3]{mhchem}&#10;\usepackage{gensymb}&#10;\usepackage{xepersian}&#10;\settextfont{XB Niloofar}&#10;\setdigitfont{XB Niloofar}&#10;\pagestyle{empty}&#10;\begin{document}&#10;$QC\Delta\theta\Rightarrow C=\frac{Q}{\Delta\theta}$&#10;\end{document}"/>
+            <wp:cNvGraphicFramePr>
+              <a:graphicFrameLocks xmlns:a="http://schemas.openxmlformats.org/drawingml/2006/main" noChangeAspect="1"/>
+            </wp:cNvGraphicFramePr>
+            <a:graphic xmlns:a="http://schemas.openxmlformats.org/drawingml/2006/main">
+              <a:graphicData uri="http://schemas.openxmlformats.org/drawingml/2006/picture">
+                <pic:pic xmlns:pic="http://schemas.openxmlformats.org/drawingml/2006/picture">
+                  <pic:nvPicPr>
+                    <pic:cNvPr id="13" name="Picture 13" descr="%FontSize=26&#10;%TeXFontSize=26&#10;\documentclass{article}&#10;\usepackage[version=3]{mhchem}&#10;\usepackage{gensymb}&#10;\usepackage{xepersian}&#10;\settextfont{XB Niloofar}&#10;\setdigitfont{XB Niloofar}&#10;\pagestyle{empty}&#10;\begin{document}&#10;$QC\Delta\theta\Rightarrow C=\frac{Q}{\Delta\theta}$&#10;\end{document}"/>
+                    <pic:cNvPicPr/>
+                  </pic:nvPicPr>
+                  <pic:blipFill>
+                    <a:blip r:embed="rId7" cstate="print">
+                      <a:lum/>
+                      <a:extLst>
+                        <a:ext uri="{28A0092B-C50C-407E-A947-70E740481C1C}">
+                          <a14:useLocalDpi xmlns:a14="http://schemas.microsoft.com/office/drawing/2010/main" val="0"/>
+                        </a:ext>
+                      </a:extLst>
+                    </a:blip>
+                    <a:stretch>
+                      <a:fillRect/>
+                    </a:stretch>
+                  </pic:blipFill>
+                  <pic:spPr>
+                    <a:xfrm>
+                      <a:off x="0" y="0"/>
+                      <a:ext cx="1461135" cy="281940"/>
+                    </a:xfrm>
+                    <a:prstGeom prst="rect">
+                      <a:avLst/>
+                    </a:prstGeom>
+                  </pic:spPr>
+                </pic:pic>
+              </a:graphicData>
+            </a:graphic>
+          </wp:anchor>
+        </w:drawing>
+      </w:r>
+      <w:r>
+        <w:rPr>
+          <w:lang w:bidi="fa-IR"/>
+        </w:rPr>
+        <w:t xml:space="preserve">                  </w:t>
+      </w:r>
+      <w:r>
+        <w:rPr>
+          <w:rFonts w:hint="cs"/>
+          <w:rtl/>
+          <w:lang w:bidi="fa-IR"/>
+        </w:rPr>
+        <w:t xml:space="preserve">                                                               </w:t>
+      </w:r>
+      <w:r>
+        <w:rPr>
+          <w:rFonts w:hint="cs"/>
+          <w:rtl/>
+          <w:lang w:bidi="fa-IR"/>
+        </w:rPr>
+        <w:t>(ــــــ . ـــــــ :</w:t>
+      </w:r>
+      <w:r>
+        <w:rPr>
+          <w:lang w:bidi="fa-IR"/>
+        </w:rPr>
+        <w:t>C</w:t>
+      </w:r>
+      <w:r>
+        <w:rPr>
+          <w:rFonts w:hint="cs"/>
+          <w:rtl/>
+          <w:lang w:bidi="fa-IR"/>
+        </w:rPr>
+        <w:t xml:space="preserve"> </w:t>
+      </w:r>
+      <w:proofErr w:type="spellStart"/>
+      <w:r>
+        <w:rPr>
+          <w:rFonts w:hint="cs"/>
+          <w:rtl/>
+          <w:lang w:bidi="fa-IR"/>
+        </w:rPr>
+        <w:t>یکای</w:t>
+      </w:r>
+      <w:proofErr w:type="spellEnd"/>
+      <w:r>
+        <w:rPr>
+          <w:rFonts w:hint="cs"/>
+          <w:rtl/>
+          <w:lang w:bidi="fa-IR"/>
+        </w:rPr>
+        <w:t xml:space="preserve">) </w:t>
+      </w:r>
+      <w:r>
+        <w:rPr>
+          <w:rFonts w:hint="cs"/>
+          <w:rtl/>
+          <w:lang w:bidi="fa-IR"/>
+        </w:rPr>
+        <w:t xml:space="preserve"> </w:t>
+      </w:r>
+      <w:r>
+        <w:rPr>
+          <w:lang w:bidi="fa-IR"/>
+        </w:rPr>
+        <w:t>→</w:t>
+      </w:r>
+      <w:r>
+        <w:rPr>
+          <w:rFonts w:hint="cs"/>
+          <w:rtl/>
+          <w:lang w:bidi="fa-IR"/>
+        </w:rPr>
+        <w:t xml:space="preserve"> </w:t>
+      </w:r>
+    </w:p>
+    <w:p>
+      <w:pPr>
+        <w:bidi/>
+        <w:contextualSpacing/>
+        <w:rPr>
+          <w:rtl/>
+          <w:lang w:bidi="fa-IR"/>
+        </w:rPr>
+      </w:pPr>
+      <w:r>
+        <w:rPr>
+          <w:rFonts w:hint="cs"/>
+          <w:noProof/>
+          <w:rtl/>
+          <w:lang w:val="fa-IR" w:bidi="fa-IR"/>
+        </w:rPr>
+        <w:drawing>
+          <wp:anchor distT="0" distB="0" distL="114300" distR="114300" simplePos="0" relativeHeight="251666432" behindDoc="1" locked="0" layoutInCell="1" allowOverlap="1" wp14:anchorId="4E739A1B" wp14:editId="49195DED">
+            <wp:simplePos x="0" y="0"/>
+            <wp:positionH relativeFrom="column">
+              <wp:posOffset>3252682</wp:posOffset>
+            </wp:positionH>
+            <wp:positionV relativeFrom="paragraph">
+              <wp:posOffset>8890</wp:posOffset>
+            </wp:positionV>
+            <wp:extent cx="2366015" cy="290323"/>
+            <wp:effectExtent l="0" t="0" r="0" b="0"/>
+            <wp:wrapNone/>
+            <wp:docPr id="15" name="Picture 15" descr="%FontSize=26&#10;%TeXFontSize=26&#10;\documentclass{article}&#10;\usepackage[version=3]{mhchem}&#10;\usepackage{gensymb}&#10;\usepackage{xepersian}&#10;\settextfont{XB Niloofar}&#10;\setdigitfont{XB Niloofar}&#10;\pagestyle{empty}&#10;\begin{document}&#10;$\bigcirc C_{oh oil}=\frac{\qquad J}{\qquad K(\qquad I.K^{-1})}$&#10;\end{document}"/>
+            <wp:cNvGraphicFramePr>
+              <a:graphicFrameLocks xmlns:a="http://schemas.openxmlformats.org/drawingml/2006/main" noChangeAspect="1"/>
+            </wp:cNvGraphicFramePr>
+            <a:graphic xmlns:a="http://schemas.openxmlformats.org/drawingml/2006/main">
+              <a:graphicData uri="http://schemas.openxmlformats.org/drawingml/2006/picture">
+                <pic:pic xmlns:pic="http://schemas.openxmlformats.org/drawingml/2006/picture">
+                  <pic:nvPicPr>
+                    <pic:cNvPr id="15" name="Picture 15" descr="%FontSize=26&#10;%TeXFontSize=26&#10;\documentclass{article}&#10;\usepackage[version=3]{mhchem}&#10;\usepackage{gensymb}&#10;\usepackage{xepersian}&#10;\settextfont{XB Niloofar}&#10;\setdigitfont{XB Niloofar}&#10;\pagestyle{empty}&#10;\begin{document}&#10;$\bigcirc C_{oh oil}=\frac{\qquad J}{\qquad K(\qquad I.K^{-1})}$&#10;\end{document}"/>
+                    <pic:cNvPicPr/>
+                  </pic:nvPicPr>
+                  <pic:blipFill>
+                    <a:blip r:embed="rId8" cstate="print">
+                      <a:lum/>
+                      <a:extLst>
+                        <a:ext uri="{28A0092B-C50C-407E-A947-70E740481C1C}">
+                          <a14:useLocalDpi xmlns:a14="http://schemas.microsoft.com/office/drawing/2010/main" val="0"/>
+                        </a:ext>
+                      </a:extLst>
+                    </a:blip>
+                    <a:stretch>
+                      <a:fillRect/>
+                    </a:stretch>
+                  </pic:blipFill>
+                  <pic:spPr>
+                    <a:xfrm>
+                      <a:off x="0" y="0"/>
+                      <a:ext cx="2366015" cy="290323"/>
+                    </a:xfrm>
+                    <a:prstGeom prst="rect">
+                      <a:avLst/>
+                    </a:prstGeom>
+                  </pic:spPr>
+                </pic:pic>
+              </a:graphicData>
+            </a:graphic>
+          </wp:anchor>
+        </w:drawing>
+      </w:r>
+      <w:r>
+        <w:rPr>
+          <w:rFonts w:hint="cs"/>
+          <w:noProof/>
+          <w:rtl/>
+          <w:lang w:val="fa-IR" w:bidi="fa-IR"/>
+        </w:rPr>
+        <w:drawing>
+          <wp:anchor distT="0" distB="0" distL="114300" distR="114300" simplePos="0" relativeHeight="251665408" behindDoc="1" locked="0" layoutInCell="1" allowOverlap="1" wp14:anchorId="40E850DE" wp14:editId="1CBC174E">
+            <wp:simplePos x="0" y="0"/>
+            <wp:positionH relativeFrom="column">
+              <wp:posOffset>1059604</wp:posOffset>
+            </wp:positionH>
+            <wp:positionV relativeFrom="paragraph">
+              <wp:posOffset>9313</wp:posOffset>
+            </wp:positionV>
+            <wp:extent cx="2143760" cy="290195"/>
+            <wp:effectExtent l="0" t="0" r="8890" b="0"/>
+            <wp:wrapNone/>
+            <wp:docPr id="14" name="Picture 14" descr="%FontSize=26&#10;%TeXFontSize=26&#10;\documentclass{article}&#10;\usepackage[version=3]{mhchem}&#10;\usepackage{gensymb}&#10;\usepackage{xepersian}&#10;\settextfont{XB Niloofar}&#10;\setdigitfont{XB Niloofar}&#10;\pagestyle{empty}&#10;\begin{document}&#10;$C_{H_2O}=\frac{\qquad J}{\qquad K(\qquad I.K^{-1})}$&#10;\end{document}"/>
+            <wp:cNvGraphicFramePr>
+              <a:graphicFrameLocks xmlns:a="http://schemas.openxmlformats.org/drawingml/2006/main" noChangeAspect="1"/>
+            </wp:cNvGraphicFramePr>
+            <a:graphic xmlns:a="http://schemas.openxmlformats.org/drawingml/2006/main">
+              <a:graphicData uri="http://schemas.openxmlformats.org/drawingml/2006/picture">
+                <pic:pic xmlns:pic="http://schemas.openxmlformats.org/drawingml/2006/picture">
+                  <pic:nvPicPr>
+                    <pic:cNvPr id="14" name="Picture 14" descr="%FontSize=26&#10;%TeXFontSize=26&#10;\documentclass{article}&#10;\usepackage[version=3]{mhchem}&#10;\usepackage{gensymb}&#10;\usepackage{xepersian}&#10;\settextfont{XB Niloofar}&#10;\setdigitfont{XB Niloofar}&#10;\pagestyle{empty}&#10;\begin{document}&#10;$C_{H_2O}=\frac{\qquad J}{\qquad K(\qquad I.K^{-1})}$&#10;\end{document}"/>
+                    <pic:cNvPicPr/>
+                  </pic:nvPicPr>
+                  <pic:blipFill>
+                    <a:blip r:embed="rId9" cstate="print">
+                      <a:lum/>
+                      <a:extLst>
+                        <a:ext uri="{28A0092B-C50C-407E-A947-70E740481C1C}">
+                          <a14:useLocalDpi xmlns:a14="http://schemas.microsoft.com/office/drawing/2010/main" val="0"/>
+                        </a:ext>
+                      </a:extLst>
+                    </a:blip>
+                    <a:stretch>
+                      <a:fillRect/>
+                    </a:stretch>
+                  </pic:blipFill>
+                  <pic:spPr>
+                    <a:xfrm>
+                      <a:off x="0" y="0"/>
+                      <a:ext cx="2143760" cy="290195"/>
+                    </a:xfrm>
+                    <a:prstGeom prst="rect">
+                      <a:avLst/>
+                    </a:prstGeom>
+                  </pic:spPr>
+                </pic:pic>
+              </a:graphicData>
+            </a:graphic>
+          </wp:anchor>
+        </w:drawing>
+      </w:r>
+    </w:p>
+    <w:p>
+      <w:pPr>
+        <w:bidi/>
+        <w:contextualSpacing/>
+        <w:rPr>
+          <w:lang w:bidi="fa-IR"/>
+        </w:rPr>
+      </w:pPr>
+      <w:r>
+        <w:rPr>
+          <w:rtl/>
+          <w:lang w:bidi="fa-IR"/>
+        </w:rPr>
+        <w:t xml:space="preserve">پ) بستگی دارد به </w:t>
+      </w:r>
+      <w:r>
+        <w:rPr>
+          <w:rFonts w:ascii="Arial" w:hAnsi="Arial" w:cs="Arial" w:hint="cs"/>
+          <w:rtl/>
+          <w:lang w:bidi="fa-IR"/>
+        </w:rPr>
+        <w:t>←</w:t>
+      </w:r>
+      <w:r>
+        <w:rPr>
+          <w:rtl/>
+          <w:lang w:bidi="fa-IR"/>
+        </w:rPr>
+        <w:t xml:space="preserve"> </w:t>
+      </w:r>
+      <w:r>
+        <w:rPr>
+          <w:rFonts w:hint="cs"/>
+          <w:rtl/>
+          <w:lang w:bidi="fa-IR"/>
+        </w:rPr>
+        <w:t>ــــــ</w:t>
+      </w:r>
+      <w:r>
+        <w:rPr>
+          <w:rtl/>
+          <w:lang w:bidi="fa-IR"/>
+        </w:rPr>
+        <w:t xml:space="preserve"> </w:t>
+      </w:r>
+      <w:r>
+        <w:rPr>
+          <w:rFonts w:hint="cs"/>
+          <w:rtl/>
+          <w:lang w:bidi="fa-IR"/>
+        </w:rPr>
+        <w:t>ماده</w:t>
+      </w:r>
+      <w:r>
+        <w:rPr>
+          <w:rtl/>
+          <w:lang w:bidi="fa-IR"/>
+        </w:rPr>
+        <w:t xml:space="preserve"> </w:t>
+      </w:r>
+      <w:r>
+        <w:rPr>
+          <w:rFonts w:hint="cs"/>
+          <w:rtl/>
+          <w:lang w:bidi="fa-IR"/>
+        </w:rPr>
+        <w:t>و</w:t>
+      </w:r>
+      <w:r>
+        <w:rPr>
+          <w:rtl/>
+          <w:lang w:bidi="fa-IR"/>
+        </w:rPr>
+        <w:t xml:space="preserve"> </w:t>
+      </w:r>
+      <w:r>
+        <w:rPr>
+          <w:rFonts w:hint="cs"/>
+          <w:rtl/>
+          <w:lang w:bidi="fa-IR"/>
+        </w:rPr>
+        <w:t>ــــــ</w:t>
+      </w:r>
+      <w:r>
+        <w:rPr>
+          <w:rtl/>
+          <w:lang w:bidi="fa-IR"/>
+        </w:rPr>
+        <w:t xml:space="preserve"> </w:t>
+      </w:r>
+      <w:r>
+        <w:rPr>
+          <w:rFonts w:hint="cs"/>
+          <w:rtl/>
+          <w:lang w:bidi="fa-IR"/>
+        </w:rPr>
+        <w:t>ماده</w:t>
+      </w:r>
+      <w:r>
+        <w:rPr>
+          <w:rtl/>
+          <w:lang w:bidi="fa-IR"/>
+        </w:rPr>
+        <w:t xml:space="preserve"> (</w:t>
+      </w:r>
+      <w:r>
+        <w:rPr>
+          <w:rFonts w:hint="cs"/>
+          <w:rtl/>
+          <w:lang w:bidi="fa-IR"/>
+        </w:rPr>
+        <w:t>به</w:t>
+      </w:r>
+      <w:r>
+        <w:rPr>
+          <w:rtl/>
+          <w:lang w:bidi="fa-IR"/>
+        </w:rPr>
+        <w:t xml:space="preserve"> </w:t>
+      </w:r>
+      <w:r>
+        <w:rPr>
+          <w:rFonts w:hint="cs"/>
+          <w:rtl/>
+          <w:lang w:bidi="fa-IR"/>
+        </w:rPr>
+        <w:t>خاطر</w:t>
+      </w:r>
+      <w:r>
+        <w:rPr>
+          <w:rtl/>
+          <w:lang w:bidi="fa-IR"/>
+        </w:rPr>
+        <w:t xml:space="preserve"> </w:t>
+      </w:r>
+      <w:r>
+        <w:rPr>
+          <w:rFonts w:hint="cs"/>
+          <w:rtl/>
+          <w:lang w:bidi="fa-IR"/>
+        </w:rPr>
+        <w:t>تفاوت</w:t>
+      </w:r>
+      <w:r>
+        <w:rPr>
+          <w:rtl/>
+          <w:lang w:bidi="fa-IR"/>
+        </w:rPr>
+        <w:t xml:space="preserve"> </w:t>
+      </w:r>
+      <w:r>
+        <w:rPr>
+          <w:rFonts w:hint="cs"/>
+          <w:rtl/>
+          <w:lang w:bidi="fa-IR"/>
+        </w:rPr>
+        <w:t>در</w:t>
+      </w:r>
+      <w:r>
+        <w:rPr>
+          <w:rtl/>
+          <w:lang w:bidi="fa-IR"/>
+        </w:rPr>
+        <w:t xml:space="preserve"> </w:t>
+      </w:r>
+      <w:r>
+        <w:rPr>
+          <w:rFonts w:hint="cs"/>
+          <w:rtl/>
+          <w:lang w:bidi="fa-IR"/>
+        </w:rPr>
+        <w:t>نوع</w:t>
+      </w:r>
+      <w:r>
+        <w:rPr>
+          <w:rtl/>
+          <w:lang w:bidi="fa-IR"/>
+        </w:rPr>
+        <w:t xml:space="preserve"> </w:t>
+      </w:r>
+      <w:r>
+        <w:rPr>
+          <w:rFonts w:hint="cs"/>
+          <w:rtl/>
+          <w:lang w:bidi="fa-IR"/>
+        </w:rPr>
+        <w:t>ــــــ</w:t>
+      </w:r>
+      <w:r>
+        <w:rPr>
+          <w:rtl/>
+          <w:lang w:bidi="fa-IR"/>
+        </w:rPr>
+        <w:t xml:space="preserve"> </w:t>
+      </w:r>
+      <w:r>
+        <w:rPr>
+          <w:rFonts w:hint="cs"/>
+          <w:rtl/>
+          <w:lang w:bidi="fa-IR"/>
+        </w:rPr>
+        <w:t>یا</w:t>
+      </w:r>
+      <w:r>
+        <w:rPr>
+          <w:rtl/>
+          <w:lang w:bidi="fa-IR"/>
+        </w:rPr>
+        <w:t xml:space="preserve"> </w:t>
+      </w:r>
+      <w:proofErr w:type="spellStart"/>
+      <w:r>
+        <w:rPr>
+          <w:rFonts w:hint="cs"/>
+          <w:rtl/>
+          <w:lang w:bidi="fa-IR"/>
+        </w:rPr>
+        <w:t>نیرو‌های</w:t>
+      </w:r>
+      <w:proofErr w:type="spellEnd"/>
+      <w:r>
+        <w:rPr>
+          <w:rtl/>
+          <w:lang w:bidi="fa-IR"/>
+        </w:rPr>
+        <w:t xml:space="preserve"> </w:t>
+      </w:r>
+      <w:r>
+        <w:rPr>
+          <w:rFonts w:hint="cs"/>
+          <w:rtl/>
+          <w:lang w:bidi="fa-IR"/>
+        </w:rPr>
+        <w:t>ــــــ</w:t>
+      </w:r>
+      <w:r>
+        <w:rPr>
+          <w:rtl/>
+          <w:lang w:bidi="fa-IR"/>
+        </w:rPr>
+        <w:t xml:space="preserve"> </w:t>
+      </w:r>
+      <w:r>
+        <w:rPr>
+          <w:rFonts w:hint="cs"/>
+          <w:rtl/>
+          <w:lang w:bidi="fa-IR"/>
+        </w:rPr>
+        <w:t>ــــــ</w:t>
+      </w:r>
+      <w:r>
+        <w:rPr>
+          <w:rtl/>
+          <w:lang w:bidi="fa-IR"/>
+        </w:rPr>
+        <w:t xml:space="preserve"> )</w:t>
+      </w:r>
+    </w:p>
+    <w:p>
+      <w:pPr>
+        <w:bidi/>
+        <w:rPr>
+          <w:lang w:bidi="fa-IR"/>
+        </w:rPr>
+      </w:pPr>
+      <w:r>
+        <w:rPr>
+          <w:noProof/>
+          <w:rtl/>
+          <w:lang w:val="fa-IR" w:bidi="fa-IR"/>
+        </w:rPr>
+        <w:drawing>
+          <wp:anchor distT="0" distB="0" distL="114300" distR="114300" simplePos="0" relativeHeight="251667456" behindDoc="1" locked="0" layoutInCell="1" allowOverlap="1" wp14:anchorId="0D67BBD9" wp14:editId="0156B301">
+            <wp:simplePos x="0" y="0"/>
+            <wp:positionH relativeFrom="margin">
+              <wp:posOffset>-635</wp:posOffset>
+            </wp:positionH>
+            <wp:positionV relativeFrom="paragraph">
+              <wp:posOffset>363220</wp:posOffset>
+            </wp:positionV>
+            <wp:extent cx="1884680" cy="281940"/>
+            <wp:effectExtent l="0" t="0" r="1270" b="3810"/>
+            <wp:wrapNone/>
+            <wp:docPr id="17" name="Picture 17" descr="%FontSize=26&#10;%TeXFontSize=26&#10;\documentclass{article}&#10;\usepackage[version=3]{mhchem}&#10;\usepackage{gensymb}&#10;\usepackage{xepersian}&#10;\settextfont{XB Niloofar}&#10;\setdigitfont{XB Niloofar}&#10;\pagestyle{empty}&#10;\begin{document}&#10;$Q=mc\Delta\theta\Rightarrow c=\frac{Q}{m\Delta\theta}$&#10;&#10;\end{document}"/>
+            <wp:cNvGraphicFramePr>
+              <a:graphicFrameLocks xmlns:a="http://schemas.openxmlformats.org/drawingml/2006/main" noChangeAspect="1"/>
+            </wp:cNvGraphicFramePr>
+            <a:graphic xmlns:a="http://schemas.openxmlformats.org/drawingml/2006/main">
+              <a:graphicData uri="http://schemas.openxmlformats.org/drawingml/2006/picture">
+                <pic:pic xmlns:pic="http://schemas.openxmlformats.org/drawingml/2006/picture">
+                  <pic:nvPicPr>
+                    <pic:cNvPr id="17" name="Picture 17" descr="%FontSize=26&#10;%TeXFontSize=26&#10;\documentclass{article}&#10;\usepackage[version=3]{mhchem}&#10;\usepackage{gensymb}&#10;\usepackage{xepersian}&#10;\settextfont{XB Niloofar}&#10;\setdigitfont{XB Niloofar}&#10;\pagestyle{empty}&#10;\begin{document}&#10;$Q=mc\Delta\theta\Rightarrow c=\frac{Q}{m\Delta\theta}$&#10;&#10;\end{document}"/>
+                    <pic:cNvPicPr/>
+                  </pic:nvPicPr>
+                  <pic:blipFill>
+                    <a:blip r:embed="rId10" cstate="print">
+                      <a:lum/>
+                      <a:extLst>
+                        <a:ext uri="{28A0092B-C50C-407E-A947-70E740481C1C}">
+                          <a14:useLocalDpi xmlns:a14="http://schemas.microsoft.com/office/drawing/2010/main" val="0"/>
+                        </a:ext>
+                      </a:extLst>
+                    </a:blip>
+                    <a:stretch>
+                      <a:fillRect/>
+                    </a:stretch>
+                  </pic:blipFill>
+                  <pic:spPr>
+                    <a:xfrm>
+                      <a:off x="0" y="0"/>
+                      <a:ext cx="1884680" cy="281940"/>
+                    </a:xfrm>
+                    <a:prstGeom prst="rect">
+                      <a:avLst/>
+                    </a:prstGeom>
+                  </pic:spPr>
+                </pic:pic>
+              </a:graphicData>
+            </a:graphic>
+          </wp:anchor>
+        </w:drawing>
+      </w:r>
+      <w:r>
+        <w:rPr>
+          <w:rtl/>
+          <w:lang w:bidi="fa-IR"/>
+        </w:rPr>
+        <w:t>هرچه ــــــ ماده بیشتر باشد، برای رساندن آن به دمای مشخص، ــــــ بیشتری لازم است.</w:t>
+      </w:r>
+    </w:p>
+    <w:p>
+      <w:pPr>
+        <w:bidi/>
+        <w:rPr>
+          <w:rtl/>
+          <w:lang w:bidi="fa-IR"/>
+        </w:rPr>
+      </w:pPr>
+      <w:r>
+        <w:rPr>
+          <w:rtl/>
+          <w:lang w:bidi="fa-IR"/>
+        </w:rPr>
+        <w:t>ت) گرمای ویژه (</w:t>
+      </w:r>
+      <w:r>
+        <w:rPr>
+          <w:lang w:bidi="fa-IR"/>
+        </w:rPr>
+        <w:t>c</w:t>
+      </w:r>
+      <w:r>
+        <w:rPr>
+          <w:rtl/>
+          <w:lang w:bidi="fa-IR"/>
+        </w:rPr>
+        <w:t>): ظرفیت گرمایی ــــــ ــــــ ماده</w:t>
+      </w:r>
+      <w:r>
+        <w:rPr>
+          <w:lang w:bidi="fa-IR"/>
+        </w:rPr>
+        <w:t xml:space="preserve">  :</w:t>
+      </w:r>
+      <w:r>
+        <w:rPr>
+          <w:rFonts w:hint="cs"/>
+          <w:rtl/>
+          <w:lang w:bidi="fa-IR"/>
+        </w:rPr>
+        <w:t xml:space="preserve"> (ــــــ . ـــــــ :</w:t>
+      </w:r>
+      <w:r>
+        <w:rPr>
+          <w:lang w:bidi="fa-IR"/>
+        </w:rPr>
+        <w:t>C</w:t>
+      </w:r>
+      <w:r>
+        <w:rPr>
+          <w:rFonts w:hint="cs"/>
+          <w:rtl/>
+          <w:lang w:bidi="fa-IR"/>
+        </w:rPr>
+        <w:t xml:space="preserve"> </w:t>
+      </w:r>
+      <w:proofErr w:type="spellStart"/>
+      <w:r>
+        <w:rPr>
+          <w:rFonts w:hint="cs"/>
+          <w:rtl/>
+          <w:lang w:bidi="fa-IR"/>
+        </w:rPr>
+        <w:t>یکای</w:t>
+      </w:r>
+      <w:proofErr w:type="spellEnd"/>
+      <w:r>
+        <w:rPr>
+          <w:rFonts w:hint="cs"/>
+          <w:rtl/>
+          <w:lang w:bidi="fa-IR"/>
+        </w:rPr>
+        <w:t xml:space="preserve">)  </w:t>
+      </w:r>
+      <w:r>
+        <w:rPr>
+          <w:lang w:bidi="fa-IR"/>
+        </w:rPr>
+        <w:t>→</w:t>
+      </w:r>
+      <w:r>
+        <w:rPr>
+          <w:rFonts w:hint="cs"/>
+          <w:rtl/>
+          <w:lang w:bidi="fa-IR"/>
+        </w:rPr>
+        <w:t xml:space="preserve"> </w:t>
+      </w:r>
+    </w:p>
+    <w:p>
+      <w:pPr>
+        <w:bidi/>
+        <w:rPr>
+          <w:rtl/>
+          <w:lang w:bidi="fa-IR"/>
+        </w:rPr>
+      </w:pPr>
+      <w:r>
+        <w:rPr>
+          <w:noProof/>
+          <w:rtl/>
+          <w:lang w:val="fa-IR" w:bidi="fa-IR"/>
+        </w:rPr>
+        <w:drawing>
+          <wp:anchor distT="0" distB="0" distL="114300" distR="114300" simplePos="0" relativeHeight="251669504" behindDoc="1" locked="0" layoutInCell="1" allowOverlap="1" wp14:anchorId="5B78C098" wp14:editId="3FA24C02">
+            <wp:simplePos x="0" y="0"/>
+            <wp:positionH relativeFrom="column">
+              <wp:posOffset>3369734</wp:posOffset>
+            </wp:positionH>
+            <wp:positionV relativeFrom="paragraph">
+              <wp:posOffset>5926</wp:posOffset>
+            </wp:positionV>
+            <wp:extent cx="2017018" cy="187452"/>
+            <wp:effectExtent l="0" t="0" r="2540" b="3175"/>
+            <wp:wrapNone/>
+            <wp:docPr id="25" name="Picture 25" descr="%FontSize=26&#10;%TeXFontSize=26&#10;\documentclass{article}&#10;\usepackage[version=3]{mhchem}&#10;\usepackage{gensymb}&#10;\usepackage{xepersian}&#10;\settextfont{XB Niloofar}&#10;\setdigitfont{XB Niloofar}&#10;\pagestyle{empty}&#10;\begin{document}&#10;$C_{ol.oil}=\frac{\qquad}{\qquad}=ــــــ (\qquad)$&#10;\end{document}"/>
+            <wp:cNvGraphicFramePr>
+              <a:graphicFrameLocks xmlns:a="http://schemas.openxmlformats.org/drawingml/2006/main" noChangeAspect="1"/>
+            </wp:cNvGraphicFramePr>
+            <a:graphic xmlns:a="http://schemas.openxmlformats.org/drawingml/2006/main">
+              <a:graphicData uri="http://schemas.openxmlformats.org/drawingml/2006/picture">
+                <pic:pic xmlns:pic="http://schemas.openxmlformats.org/drawingml/2006/picture">
+                  <pic:nvPicPr>
+                    <pic:cNvPr id="25" name="Picture 25" descr="%FontSize=26&#10;%TeXFontSize=26&#10;\documentclass{article}&#10;\usepackage[version=3]{mhchem}&#10;\usepackage{gensymb}&#10;\usepackage{xepersian}&#10;\settextfont{XB Niloofar}&#10;\setdigitfont{XB Niloofar}&#10;\pagestyle{empty}&#10;\begin{document}&#10;$C_{ol.oil}=\frac{\qquad}{\qquad}=ــــــ (\qquad)$&#10;\end{document}"/>
+                    <pic:cNvPicPr/>
+                  </pic:nvPicPr>
+                  <pic:blipFill>
+                    <a:blip r:embed="rId11" cstate="print">
+                      <a:lum/>
+                      <a:extLst>
+                        <a:ext uri="{28A0092B-C50C-407E-A947-70E740481C1C}">
+                          <a14:useLocalDpi xmlns:a14="http://schemas.microsoft.com/office/drawing/2010/main" val="0"/>
+                        </a:ext>
+                      </a:extLst>
+                    </a:blip>
+                    <a:stretch>
+                      <a:fillRect/>
+                    </a:stretch>
+                  </pic:blipFill>
+                  <pic:spPr>
+                    <a:xfrm>
+                      <a:off x="0" y="0"/>
+                      <a:ext cx="2017018" cy="187452"/>
+                    </a:xfrm>
+                    <a:prstGeom prst="rect">
+                      <a:avLst/>
+                    </a:prstGeom>
+                  </pic:spPr>
+                </pic:pic>
+              </a:graphicData>
+            </a:graphic>
+          </wp:anchor>
+        </w:drawing>
+      </w:r>
+      <w:r>
+        <w:rPr>
+          <w:noProof/>
+          <w:rtl/>
+          <w:lang w:val="fa-IR" w:bidi="fa-IR"/>
+        </w:rPr>
+        <w:drawing>
+          <wp:anchor distT="0" distB="0" distL="114300" distR="114300" simplePos="0" relativeHeight="251668480" behindDoc="1" locked="0" layoutInCell="1" allowOverlap="1" wp14:anchorId="51CA3D0C" wp14:editId="61D664DD">
+            <wp:simplePos x="0" y="0"/>
+            <wp:positionH relativeFrom="column">
+              <wp:posOffset>1142788</wp:posOffset>
+            </wp:positionH>
+            <wp:positionV relativeFrom="paragraph">
+              <wp:posOffset>5715</wp:posOffset>
+            </wp:positionV>
+            <wp:extent cx="1985776" cy="206502"/>
+            <wp:effectExtent l="0" t="0" r="0" b="3175"/>
+            <wp:wrapNone/>
+            <wp:docPr id="23" name="Picture 23" descr="%FontSize=26&#10;%TeXFontSize=26&#10;\documentclass{article}&#10;\usepackage[version=3]{mhchem}&#10;\usepackage{gensymb}&#10;\usepackage{xepersian}&#10;\settextfont{XB Niloofar}&#10;\setdigitfont{XB Niloofar}&#10;\pagestyle{empty}&#10;\begin{document}&#10;$C_{H_2O}=\frac{\qquad}{\qquad}=ــــــ ( \qquad)$&#10;\end{document}"/>
+            <wp:cNvGraphicFramePr>
+              <a:graphicFrameLocks xmlns:a="http://schemas.openxmlformats.org/drawingml/2006/main" noChangeAspect="1"/>
+            </wp:cNvGraphicFramePr>
+            <a:graphic xmlns:a="http://schemas.openxmlformats.org/drawingml/2006/main">
+              <a:graphicData uri="http://schemas.openxmlformats.org/drawingml/2006/picture">
+                <pic:pic xmlns:pic="http://schemas.openxmlformats.org/drawingml/2006/picture">
+                  <pic:nvPicPr>
+                    <pic:cNvPr id="23" name="Picture 23" descr="%FontSize=26&#10;%TeXFontSize=26&#10;\documentclass{article}&#10;\usepackage[version=3]{mhchem}&#10;\usepackage{gensymb}&#10;\usepackage{xepersian}&#10;\settextfont{XB Niloofar}&#10;\setdigitfont{XB Niloofar}&#10;\pagestyle{empty}&#10;\begin{document}&#10;$C_{H_2O}=\frac{\qquad}{\qquad}=ــــــ ( \qquad)$&#10;\end{document}"/>
+                    <pic:cNvPicPr/>
+                  </pic:nvPicPr>
+                  <pic:blipFill>
+                    <a:blip r:embed="rId12" cstate="print">
+                      <a:lum/>
+                      <a:extLst>
+                        <a:ext uri="{28A0092B-C50C-407E-A947-70E740481C1C}">
+                          <a14:useLocalDpi xmlns:a14="http://schemas.microsoft.com/office/drawing/2010/main" val="0"/>
+                        </a:ext>
+                      </a:extLst>
+                    </a:blip>
+                    <a:stretch>
+                      <a:fillRect/>
+                    </a:stretch>
+                  </pic:blipFill>
+                  <pic:spPr>
+                    <a:xfrm>
+                      <a:off x="0" y="0"/>
+                      <a:ext cx="1985776" cy="206502"/>
+                    </a:xfrm>
+                    <a:prstGeom prst="rect">
+                      <a:avLst/>
+                    </a:prstGeom>
+                  </pic:spPr>
+                </pic:pic>
+              </a:graphicData>
+            </a:graphic>
+          </wp:anchor>
+        </w:drawing>
+      </w:r>
+    </w:p>
+    <w:p>
+      <w:pPr>
+        <w:bidi/>
+        <w:contextualSpacing/>
+        <w:rPr>
+          <w:lang w:bidi="fa-IR"/>
+        </w:rPr>
+      </w:pPr>
+      <w:r>
+        <w:rPr>
+          <w:rFonts w:hint="cs"/>
+          <w:rtl/>
+          <w:lang w:bidi="fa-IR"/>
+        </w:rPr>
+        <w:t xml:space="preserve">هر </w:t>
+      </w:r>
+      <w:proofErr w:type="spellStart"/>
+      <w:r>
+        <w:rPr>
+          <w:rFonts w:hint="cs"/>
+          <w:rtl/>
+          <w:lang w:bidi="fa-IR"/>
+        </w:rPr>
+        <w:t>کمیتی</w:t>
+      </w:r>
+      <w:proofErr w:type="spellEnd"/>
+      <w:r>
+        <w:rPr>
+          <w:rFonts w:hint="cs"/>
+          <w:rtl/>
+          <w:lang w:bidi="fa-IR"/>
+        </w:rPr>
+        <w:t xml:space="preserve"> که از </w:t>
+      </w:r>
+      <w:proofErr w:type="spellStart"/>
+      <w:r>
+        <w:rPr>
+          <w:rFonts w:hint="cs"/>
+          <w:rtl/>
+          <w:lang w:bidi="fa-IR"/>
+        </w:rPr>
+        <w:t>ویژگی‌های</w:t>
+      </w:r>
+      <w:proofErr w:type="spellEnd"/>
+      <w:r>
+        <w:rPr>
+          <w:rFonts w:hint="cs"/>
+          <w:rtl/>
+          <w:lang w:bidi="fa-IR"/>
+        </w:rPr>
+        <w:t xml:space="preserve"> ماده باشد، (</w:t>
+      </w:r>
+      <w:proofErr w:type="spellStart"/>
+      <w:r>
+        <w:rPr>
+          <w:rFonts w:hint="cs"/>
+          <w:rtl/>
+          <w:lang w:bidi="fa-IR"/>
+        </w:rPr>
+        <w:t>می‌تواند</w:t>
+      </w:r>
+      <w:proofErr w:type="spellEnd"/>
+      <w:r>
+        <w:rPr>
+          <w:rFonts w:hint="cs"/>
+          <w:rtl/>
+          <w:lang w:bidi="fa-IR"/>
+        </w:rPr>
+        <w:t xml:space="preserve">/ </w:t>
+      </w:r>
+      <w:proofErr w:type="spellStart"/>
+      <w:r>
+        <w:rPr>
+          <w:rFonts w:hint="cs"/>
+          <w:rtl/>
+          <w:lang w:bidi="fa-IR"/>
+        </w:rPr>
+        <w:t>نمی‌تواند</w:t>
+      </w:r>
+      <w:proofErr w:type="spellEnd"/>
+      <w:r>
+        <w:rPr>
+          <w:rFonts w:hint="cs"/>
+          <w:rtl/>
+          <w:lang w:bidi="fa-IR"/>
+        </w:rPr>
+        <w:t xml:space="preserve"> ) برای توصیف ان به کار رود</w:t>
+      </w:r>
+    </w:p>
+    <w:p>
+      <w:pPr>
+        <w:bidi/>
+        <w:contextualSpacing/>
+        <w:rPr>
+          <w:lang w:bidi="fa-IR"/>
+        </w:rPr>
+      </w:pPr>
+      <w:r>
+        <w:rPr>
+          <w:rtl/>
+          <w:lang w:bidi="fa-IR"/>
+        </w:rPr>
+        <w:t xml:space="preserve">ظرفیت گرمایی؛ از </w:t>
+      </w:r>
+      <w:proofErr w:type="spellStart"/>
+      <w:r>
+        <w:rPr>
+          <w:rtl/>
+          <w:lang w:bidi="fa-IR"/>
+        </w:rPr>
+        <w:t>ویژگی‌های</w:t>
+      </w:r>
+      <w:proofErr w:type="spellEnd"/>
+      <w:r>
+        <w:rPr>
+          <w:rtl/>
+          <w:lang w:bidi="fa-IR"/>
+        </w:rPr>
+        <w:t xml:space="preserve"> نمونه ماده ــــــ و </w:t>
+      </w:r>
+      <w:r>
+        <w:rPr>
+          <w:lang w:bidi="fa-IR"/>
+        </w:rPr>
+        <w:t>)</w:t>
+      </w:r>
+      <w:proofErr w:type="spellStart"/>
+      <w:r>
+        <w:rPr>
+          <w:rtl/>
+          <w:lang w:bidi="fa-IR"/>
+        </w:rPr>
+        <w:t>می‌تواند</w:t>
+      </w:r>
+      <w:proofErr w:type="spellEnd"/>
+      <w:r>
+        <w:rPr>
+          <w:rtl/>
+          <w:lang w:bidi="fa-IR"/>
+        </w:rPr>
+        <w:t>/</w:t>
+      </w:r>
+      <w:r>
+        <w:rPr>
+          <w:lang w:bidi="fa-IR"/>
+        </w:rPr>
+        <w:t xml:space="preserve"> </w:t>
+      </w:r>
+      <w:proofErr w:type="spellStart"/>
+      <w:r>
+        <w:rPr>
+          <w:rtl/>
+          <w:lang w:bidi="fa-IR"/>
+        </w:rPr>
+        <w:t>نمی‌تواند</w:t>
+      </w:r>
+      <w:proofErr w:type="spellEnd"/>
+      <w:r>
+        <w:rPr>
+          <w:lang w:bidi="fa-IR"/>
+        </w:rPr>
+        <w:t>(</w:t>
+      </w:r>
+      <w:r>
+        <w:rPr>
+          <w:rtl/>
+          <w:lang w:bidi="fa-IR"/>
+        </w:rPr>
+        <w:t xml:space="preserve"> برای توصیف آن ماده به کار رود.</w:t>
+      </w:r>
+    </w:p>
+    <w:p>
+      <w:pPr>
+        <w:bidi/>
+        <w:rPr>
+          <w:rtl/>
+          <w:lang w:bidi="fa-IR"/>
+        </w:rPr>
+      </w:pPr>
+      <w:r>
+        <w:rPr>
+          <w:rtl/>
+          <w:lang w:bidi="fa-IR"/>
+        </w:rPr>
+        <w:t xml:space="preserve">گرمای ویژه؛ از </w:t>
+      </w:r>
+      <w:proofErr w:type="spellStart"/>
+      <w:r>
+        <w:rPr>
+          <w:rtl/>
+          <w:lang w:bidi="fa-IR"/>
+        </w:rPr>
+        <w:t>ویژگی‌های</w:t>
+      </w:r>
+      <w:proofErr w:type="spellEnd"/>
+      <w:r>
+        <w:rPr>
+          <w:rtl/>
+          <w:lang w:bidi="fa-IR"/>
+        </w:rPr>
+        <w:t xml:space="preserve"> یک نمونه ماده ــــــ و ــــــ برای توصیف آن ماده به کار </w:t>
+      </w:r>
+      <w:proofErr w:type="spellStart"/>
+      <w:r>
+        <w:rPr>
+          <w:rtl/>
+          <w:lang w:bidi="fa-IR"/>
+        </w:rPr>
+        <w:t>می‌رود</w:t>
+      </w:r>
+      <w:proofErr w:type="spellEnd"/>
+      <w:r>
+        <w:rPr>
+          <w:rtl/>
+          <w:lang w:bidi="fa-IR"/>
+        </w:rPr>
+        <w:t>.</w:t>
+      </w:r>
+    </w:p>
+    <w:p>
+      <w:pPr>
+        <w:bidi/>
+        <w:contextualSpacing/>
+        <w:rPr>
+          <w:lang w:bidi="fa-IR"/>
+        </w:rPr>
+      </w:pPr>
+      <w:r>
+        <w:rPr>
+          <w:rtl/>
+          <w:lang w:bidi="fa-IR"/>
+        </w:rPr>
+        <w:t>ظرفیت گرمایی، به نوع ماده بستگی ــــــ و به مقدار ماده بستگی ــــــ .</w:t>
+      </w:r>
+    </w:p>
+    <w:p>
+      <w:pPr>
+        <w:pBdr>
+          <w:bottom w:val="double" w:sz="6" w:space="1" w:color="auto"/>
+        </w:pBdr>
+        <w:bidi/>
+        <w:rPr>
+          <w:lang w:bidi="fa-IR"/>
+        </w:rPr>
+      </w:pPr>
+      <w:r>
+        <w:rPr>
+          <w:rtl/>
+          <w:lang w:bidi="fa-IR"/>
+        </w:rPr>
+        <w:t>گرمای ویژه، به نوع ماده بستگی ــــــ و به مقدار ماده بستگی ــــــ .</w:t>
+      </w:r>
+    </w:p>
+    <w:p>
+      <w:pPr>
+        <w:bidi/>
+        <w:rPr>
+          <w:b/>
+          <w:bCs/>
+          <w:lang w:bidi="fa-IR"/>
+        </w:rPr>
+      </w:pPr>
+      <w:r>
+        <w:rPr>
+          <w:b/>
+          <w:bCs/>
+          <w:rtl/>
+          <w:lang w:bidi="fa-IR"/>
+        </w:rPr>
+        <w:t xml:space="preserve">خود را </w:t>
+      </w:r>
+      <w:proofErr w:type="spellStart"/>
+      <w:r>
+        <w:rPr>
+          <w:b/>
+          <w:bCs/>
+          <w:rtl/>
+          <w:lang w:bidi="fa-IR"/>
+        </w:rPr>
+        <w:t>بیازمایید</w:t>
+      </w:r>
+      <w:proofErr w:type="spellEnd"/>
+      <w:r>
+        <w:rPr>
+          <w:b/>
+          <w:bCs/>
+          <w:rtl/>
+          <w:lang w:bidi="fa-IR"/>
+        </w:rPr>
+        <w:t xml:space="preserve"> صفحه ۵۸:</w:t>
+      </w:r>
+    </w:p>
+    <w:p>
+      <w:pPr>
+        <w:bidi/>
+        <w:jc w:val="both"/>
+        <w:rPr>
+          <w:lang w:bidi="fa-IR"/>
+        </w:rPr>
+      </w:pPr>
+      <w:r>
+        <w:rPr>
+          <w:rtl/>
+          <w:lang w:bidi="fa-IR"/>
+        </w:rPr>
+        <w:t xml:space="preserve">۱- ــــــ </w:t>
+      </w:r>
+      <w:proofErr w:type="spellStart"/>
+      <w:r>
+        <w:rPr>
+          <w:rtl/>
+          <w:lang w:bidi="fa-IR"/>
+        </w:rPr>
+        <w:t>می‌یابد</w:t>
+      </w:r>
+      <w:proofErr w:type="spellEnd"/>
+      <w:r>
+        <w:rPr>
+          <w:rtl/>
+          <w:lang w:bidi="fa-IR"/>
+        </w:rPr>
+        <w:t xml:space="preserve">. </w:t>
+      </w:r>
+      <w:proofErr w:type="spellStart"/>
+      <w:r>
+        <w:rPr>
+          <w:rtl/>
+          <w:lang w:bidi="fa-IR"/>
+        </w:rPr>
+        <w:t>با‌گذشت</w:t>
+      </w:r>
+      <w:proofErr w:type="spellEnd"/>
+      <w:r>
+        <w:rPr>
+          <w:rtl/>
+          <w:lang w:bidi="fa-IR"/>
+        </w:rPr>
+        <w:t xml:space="preserve"> زمان، چای، </w:t>
+      </w:r>
+      <w:r>
+        <w:rPr>
+          <w:rFonts w:hint="cs"/>
+          <w:rtl/>
+          <w:lang w:bidi="fa-IR"/>
+        </w:rPr>
+        <w:t>(</w:t>
+      </w:r>
+      <w:r>
+        <w:rPr>
+          <w:rtl/>
+          <w:lang w:bidi="fa-IR"/>
+        </w:rPr>
+        <w:t>همه/</w:t>
+      </w:r>
+      <w:r>
+        <w:rPr>
+          <w:lang w:bidi="fa-IR"/>
+        </w:rPr>
+        <w:t xml:space="preserve"> </w:t>
+      </w:r>
+      <w:r>
+        <w:rPr>
+          <w:rtl/>
+          <w:lang w:bidi="fa-IR"/>
+        </w:rPr>
+        <w:t>بخشی</w:t>
+      </w:r>
+      <w:r>
+        <w:rPr>
+          <w:rFonts w:hint="cs"/>
+          <w:rtl/>
+          <w:lang w:bidi="fa-IR"/>
+        </w:rPr>
+        <w:t>)</w:t>
+      </w:r>
+      <w:r>
+        <w:rPr>
+          <w:rtl/>
+          <w:lang w:bidi="fa-IR"/>
+        </w:rPr>
+        <w:t xml:space="preserve"> از انرژی گرمایی خود را </w:t>
+      </w:r>
+      <w:r>
+        <w:rPr>
+          <w:rFonts w:hint="cs"/>
+          <w:rtl/>
+          <w:lang w:bidi="fa-IR"/>
+        </w:rPr>
+        <w:t>(</w:t>
+      </w:r>
+      <w:r>
+        <w:rPr>
+          <w:rtl/>
+          <w:lang w:bidi="fa-IR"/>
+        </w:rPr>
+        <w:t>به‌/</w:t>
+      </w:r>
+      <w:r>
+        <w:rPr>
+          <w:rFonts w:hint="cs"/>
+          <w:rtl/>
+          <w:lang w:bidi="fa-IR"/>
+        </w:rPr>
+        <w:t xml:space="preserve"> </w:t>
+      </w:r>
+      <w:r>
+        <w:rPr>
+          <w:rtl/>
+          <w:lang w:bidi="fa-IR"/>
+        </w:rPr>
+        <w:t>از</w:t>
+      </w:r>
+      <w:r>
+        <w:rPr>
+          <w:rFonts w:hint="cs"/>
+          <w:rtl/>
+          <w:lang w:bidi="fa-IR"/>
+        </w:rPr>
+        <w:t>)</w:t>
+      </w:r>
+      <w:r>
+        <w:rPr>
+          <w:rtl/>
+          <w:lang w:bidi="fa-IR"/>
+        </w:rPr>
+        <w:t xml:space="preserve"> محیط </w:t>
+      </w:r>
+      <w:r>
+        <w:rPr>
+          <w:rFonts w:hint="cs"/>
+          <w:rtl/>
+          <w:lang w:bidi="fa-IR"/>
+        </w:rPr>
+        <w:t>(</w:t>
+      </w:r>
+      <w:proofErr w:type="spellStart"/>
+      <w:r>
+        <w:rPr>
+          <w:rtl/>
+          <w:lang w:bidi="fa-IR"/>
+        </w:rPr>
+        <w:t>می‌دهد</w:t>
+      </w:r>
+      <w:proofErr w:type="spellEnd"/>
+      <w:r>
+        <w:rPr>
+          <w:rtl/>
+          <w:lang w:bidi="fa-IR"/>
+        </w:rPr>
+        <w:t>/</w:t>
+      </w:r>
+      <w:r>
+        <w:rPr>
+          <w:rFonts w:hint="cs"/>
+          <w:rtl/>
+          <w:lang w:bidi="fa-IR"/>
+        </w:rPr>
+        <w:t xml:space="preserve"> </w:t>
+      </w:r>
+      <w:proofErr w:type="spellStart"/>
+      <w:r>
+        <w:rPr>
+          <w:rtl/>
+          <w:lang w:bidi="fa-IR"/>
+        </w:rPr>
+        <w:t>می‌گیرد</w:t>
+      </w:r>
+      <w:proofErr w:type="spellEnd"/>
+      <w:r>
+        <w:rPr>
+          <w:rFonts w:hint="cs"/>
+          <w:rtl/>
+          <w:lang w:bidi="fa-IR"/>
+        </w:rPr>
+        <w:t>)</w:t>
+      </w:r>
+      <w:r>
+        <w:rPr>
+          <w:rtl/>
+          <w:lang w:bidi="fa-IR"/>
+        </w:rPr>
+        <w:t xml:space="preserve"> پس ــــــ و ــــــ انرژی جنبشی ذرات آن، ــــــ </w:t>
+      </w:r>
+      <w:proofErr w:type="spellStart"/>
+      <w:r>
+        <w:rPr>
+          <w:rtl/>
+          <w:lang w:bidi="fa-IR"/>
+        </w:rPr>
+        <w:t>می‌یابد</w:t>
+      </w:r>
+      <w:proofErr w:type="spellEnd"/>
+      <w:r>
+        <w:rPr>
+          <w:rtl/>
+          <w:lang w:bidi="fa-IR"/>
+        </w:rPr>
+        <w:t>. (کاهش ــــــ ــــــ و ــــــ نمونه)</w:t>
+      </w:r>
+    </w:p>
+    <w:p>
+      <w:pPr>
+        <w:bidi/>
+        <w:jc w:val="both"/>
+        <w:rPr>
+          <w:lang w:bidi="fa-IR"/>
+        </w:rPr>
+      </w:pPr>
+      <w:r>
+        <w:rPr>
+          <w:b/>
+          <w:bCs/>
+          <w:rtl/>
+          <w:lang w:bidi="fa-IR"/>
+        </w:rPr>
+        <w:t>دلیل</w:t>
+      </w:r>
+      <w:r>
+        <w:rPr>
+          <w:rtl/>
+          <w:lang w:bidi="fa-IR"/>
+        </w:rPr>
+        <w:t xml:space="preserve">: گرما، از جایی که ــــــ تر است (دمای ــــــ) به جایی که ــــــ است (دمای ــــــ) حرکت </w:t>
+      </w:r>
+      <w:proofErr w:type="spellStart"/>
+      <w:r>
+        <w:rPr>
+          <w:rtl/>
+          <w:lang w:bidi="fa-IR"/>
+        </w:rPr>
+        <w:t>می‌کند</w:t>
+      </w:r>
+      <w:proofErr w:type="spellEnd"/>
+      <w:r>
+        <w:rPr>
+          <w:rtl/>
+          <w:lang w:bidi="fa-IR"/>
+        </w:rPr>
+        <w:t>. دمای چای (</w:t>
+      </w:r>
+      <w:r>
+        <w:rPr>
+          <w:lang w:bidi="fa-IR"/>
+        </w:rPr>
+        <w:t>C</w:t>
+      </w:r>
+      <w:r>
+        <w:rPr>
+          <w:rtl/>
+          <w:lang w:bidi="fa-IR"/>
+        </w:rPr>
+        <w:t>) از دمای محیط (</w:t>
+      </w:r>
+      <w:r>
+        <w:rPr>
+          <w:lang w:bidi="fa-IR"/>
+        </w:rPr>
+        <w:t>C</w:t>
+      </w:r>
+      <w:r>
+        <w:rPr>
+          <w:rtl/>
+          <w:lang w:bidi="fa-IR"/>
+        </w:rPr>
+        <w:t xml:space="preserve">) ــــــ است و با ــــــ انرژی گرمایی، با آن «ــــــ ــــــ» </w:t>
+      </w:r>
+      <w:proofErr w:type="spellStart"/>
+      <w:r>
+        <w:rPr>
+          <w:rtl/>
+          <w:lang w:bidi="fa-IR"/>
+        </w:rPr>
+        <w:t>می‌شود</w:t>
+      </w:r>
+      <w:proofErr w:type="spellEnd"/>
+      <w:r>
+        <w:rPr>
+          <w:rtl/>
+          <w:lang w:bidi="fa-IR"/>
+        </w:rPr>
+        <w:t>.</w:t>
+      </w:r>
+    </w:p>
+    <w:p>
+      <w:pPr>
+        <w:bidi/>
+        <w:jc w:val="both"/>
+        <w:rPr>
+          <w:lang w:bidi="fa-IR"/>
+        </w:rPr>
+      </w:pPr>
+      <w:r>
+        <w:rPr>
+          <w:rtl/>
+          <w:lang w:bidi="fa-IR"/>
+        </w:rPr>
+        <w:t xml:space="preserve">۲- گرما را </w:t>
+      </w:r>
+      <w:proofErr w:type="spellStart"/>
+      <w:r>
+        <w:rPr>
+          <w:rtl/>
+          <w:lang w:bidi="fa-IR"/>
+        </w:rPr>
+        <w:t>می‌توان</w:t>
+      </w:r>
+      <w:proofErr w:type="spellEnd"/>
+      <w:r>
+        <w:rPr>
+          <w:rtl/>
+          <w:lang w:bidi="fa-IR"/>
+        </w:rPr>
+        <w:t xml:space="preserve"> </w:t>
+      </w:r>
+      <w:proofErr w:type="spellStart"/>
+      <w:r>
+        <w:rPr>
+          <w:rtl/>
+          <w:lang w:bidi="fa-IR"/>
+        </w:rPr>
+        <w:t>هم‌ارز</w:t>
+      </w:r>
+      <w:proofErr w:type="spellEnd"/>
+      <w:r>
+        <w:rPr>
+          <w:rtl/>
+          <w:lang w:bidi="fa-IR"/>
+        </w:rPr>
+        <w:t xml:space="preserve"> با آن مقدار انرژی </w:t>
+      </w:r>
+      <w:r>
+        <w:rPr>
+          <w:lang w:bidi="fa-IR"/>
+        </w:rPr>
+        <w:t>)</w:t>
+      </w:r>
+      <w:r>
+        <w:rPr>
+          <w:rtl/>
+          <w:lang w:bidi="fa-IR"/>
+        </w:rPr>
+        <w:t>گرمایی/</w:t>
+      </w:r>
+      <w:r>
+        <w:rPr>
+          <w:lang w:bidi="fa-IR"/>
+        </w:rPr>
+        <w:t xml:space="preserve"> </w:t>
+      </w:r>
+      <w:proofErr w:type="spellStart"/>
+      <w:r>
+        <w:rPr>
+          <w:rtl/>
+          <w:lang w:bidi="fa-IR"/>
+        </w:rPr>
+        <w:t>دمایی</w:t>
+      </w:r>
+      <w:proofErr w:type="spellEnd"/>
+      <w:r>
+        <w:rPr>
+          <w:lang w:bidi="fa-IR"/>
+        </w:rPr>
+        <w:t>(</w:t>
+      </w:r>
+      <w:r>
+        <w:rPr>
+          <w:rtl/>
+          <w:lang w:bidi="fa-IR"/>
+        </w:rPr>
+        <w:t xml:space="preserve"> داشت که به دلیل تفاوت در انرژی </w:t>
+      </w:r>
+      <w:r>
+        <w:rPr>
+          <w:lang w:bidi="fa-IR"/>
+        </w:rPr>
+        <w:t>)</w:t>
+      </w:r>
+      <w:r>
+        <w:rPr>
+          <w:rtl/>
+          <w:lang w:bidi="fa-IR"/>
+        </w:rPr>
+        <w:t>گرمایی/</w:t>
+      </w:r>
+      <w:r>
+        <w:rPr>
+          <w:lang w:bidi="fa-IR"/>
+        </w:rPr>
+        <w:t xml:space="preserve"> </w:t>
+      </w:r>
+      <w:r>
+        <w:rPr>
+          <w:rtl/>
+          <w:lang w:bidi="fa-IR"/>
+        </w:rPr>
+        <w:t>دما</w:t>
+      </w:r>
+      <w:r>
+        <w:rPr>
+          <w:lang w:bidi="fa-IR"/>
+        </w:rPr>
+        <w:t>(</w:t>
+      </w:r>
+      <w:r>
+        <w:rPr>
+          <w:rtl/>
+          <w:lang w:bidi="fa-IR"/>
+        </w:rPr>
+        <w:t xml:space="preserve"> جاری </w:t>
+      </w:r>
+      <w:proofErr w:type="spellStart"/>
+      <w:r>
+        <w:rPr>
+          <w:rtl/>
+          <w:lang w:bidi="fa-IR"/>
+        </w:rPr>
+        <w:t>می‌شود</w:t>
+      </w:r>
+      <w:proofErr w:type="spellEnd"/>
+      <w:r>
+        <w:rPr>
+          <w:rtl/>
+          <w:lang w:bidi="fa-IR"/>
+        </w:rPr>
+        <w:t>.</w:t>
+      </w:r>
+    </w:p>
+    <w:p>
+      <w:pPr>
+        <w:bidi/>
+        <w:jc w:val="both"/>
+        <w:rPr>
+          <w:rtl/>
+          <w:lang w:bidi="fa-IR"/>
+        </w:rPr>
+      </w:pPr>
+      <w:r>
+        <w:rPr>
+          <w:rFonts w:hint="cs"/>
+          <w:rtl/>
+          <w:lang w:bidi="fa-IR"/>
+        </w:rPr>
+        <w:t>۳</w:t>
+      </w:r>
+      <w:r>
+        <w:rPr>
+          <w:rtl/>
+          <w:lang w:bidi="fa-IR"/>
+        </w:rPr>
+        <w:t xml:space="preserve">- ماده اصلی </w:t>
+      </w:r>
+      <w:proofErr w:type="spellStart"/>
+      <w:r>
+        <w:rPr>
+          <w:rtl/>
+          <w:lang w:bidi="fa-IR"/>
+        </w:rPr>
+        <w:t>تشکیل‌دهنده</w:t>
+      </w:r>
+      <w:proofErr w:type="spellEnd"/>
+      <w:r>
+        <w:rPr>
+          <w:rtl/>
+          <w:lang w:bidi="fa-IR"/>
+        </w:rPr>
+        <w:t xml:space="preserve"> هر دو، ــــــ است، پس به مقدار ــــــ موجود در </w:t>
+      </w:r>
+      <w:proofErr w:type="spellStart"/>
+      <w:r>
+        <w:rPr>
+          <w:rtl/>
+          <w:lang w:bidi="fa-IR"/>
+        </w:rPr>
+        <w:t>آن‌ها</w:t>
+      </w:r>
+      <w:proofErr w:type="spellEnd"/>
+      <w:r>
+        <w:rPr>
+          <w:rtl/>
+          <w:lang w:bidi="fa-IR"/>
+        </w:rPr>
+        <w:t xml:space="preserve"> توجه </w:t>
+      </w:r>
+      <w:proofErr w:type="spellStart"/>
+      <w:r>
+        <w:rPr>
+          <w:rtl/>
+          <w:lang w:bidi="fa-IR"/>
+        </w:rPr>
+        <w:t>می‌کنیم</w:t>
+      </w:r>
+      <w:proofErr w:type="spellEnd"/>
+      <w:r>
+        <w:rPr>
+          <w:rtl/>
+          <w:lang w:bidi="fa-IR"/>
+        </w:rPr>
+        <w:t xml:space="preserve">. نان، ــــــ کمتری دارد، چون ــــــ شده است، پس ــــــ با محیط </w:t>
+      </w:r>
+      <w:proofErr w:type="spellStart"/>
+      <w:r>
+        <w:rPr>
+          <w:rtl/>
+          <w:lang w:bidi="fa-IR"/>
+        </w:rPr>
+        <w:t>هم‌دما</w:t>
+      </w:r>
+      <w:proofErr w:type="spellEnd"/>
+      <w:r>
+        <w:rPr>
+          <w:rtl/>
+          <w:lang w:bidi="fa-IR"/>
+        </w:rPr>
+        <w:t xml:space="preserve"> </w:t>
+      </w:r>
+      <w:proofErr w:type="spellStart"/>
+      <w:r>
+        <w:rPr>
+          <w:rtl/>
+          <w:lang w:bidi="fa-IR"/>
+        </w:rPr>
+        <w:t>می‌شود</w:t>
+      </w:r>
+      <w:proofErr w:type="spellEnd"/>
+      <w:r>
+        <w:rPr>
+          <w:rtl/>
+          <w:lang w:bidi="fa-IR"/>
+        </w:rPr>
+        <w:t xml:space="preserve">. </w:t>
+      </w:r>
+    </w:p>
+    <w:p>
+      <w:pPr>
+        <w:bidi/>
+        <w:jc w:val="both"/>
+        <w:rPr>
+          <w:lang w:bidi="fa-IR"/>
+        </w:rPr>
+      </w:pPr>
+      <w:r>
+        <w:rPr>
+          <w:rtl/>
+          <w:lang w:bidi="fa-IR"/>
+        </w:rPr>
+        <w:t>نتیجه:</w:t>
+      </w:r>
+      <w:r>
+        <w:rPr>
+          <w:rFonts w:hint="cs"/>
+          <w:rtl/>
+          <w:lang w:bidi="fa-IR"/>
+        </w:rPr>
+        <w:t xml:space="preserve"> </w:t>
+      </w:r>
+      <w:r>
+        <w:rPr>
+          <w:b/>
+          <w:bCs/>
+          <w:rtl/>
+          <w:lang w:bidi="fa-IR"/>
+        </w:rPr>
+        <w:t xml:space="preserve">«آهنگ» </w:t>
+      </w:r>
+      <w:r>
+        <w:rPr>
+          <w:rtl/>
+          <w:lang w:bidi="fa-IR"/>
+        </w:rPr>
+        <w:t>تغییر دمای مواد مختلف (مبادله ــــــ با ــــــ) یکسان ــــــ .</w:t>
+      </w:r>
+    </w:p>
+    <w:p>
+      <w:pPr>
+        <w:bidi/>
+        <w:jc w:val="both"/>
+        <w:rPr>
+          <w:lang w:bidi="fa-IR"/>
+        </w:rPr>
+      </w:pPr>
+      <w:r>
+        <w:rPr>
+          <w:noProof/>
+          <w:lang w:bidi="fa-IR"/>
+        </w:rPr>
+        <w:drawing>
+          <wp:anchor distT="0" distB="0" distL="114300" distR="114300" simplePos="0" relativeHeight="251662336" behindDoc="0" locked="0" layoutInCell="1" allowOverlap="1" wp14:anchorId="60223DE4" wp14:editId="466BCA5B">
+            <wp:simplePos x="0" y="0"/>
+            <wp:positionH relativeFrom="column">
+              <wp:posOffset>5022270</wp:posOffset>
+            </wp:positionH>
+            <wp:positionV relativeFrom="paragraph">
+              <wp:posOffset>351367</wp:posOffset>
+            </wp:positionV>
+            <wp:extent cx="665480" cy="143934"/>
+            <wp:effectExtent l="0" t="0" r="1270" b="8890"/>
+            <wp:wrapNone/>
+            <wp:docPr id="4" name="Picture 4" descr="%FontSize=12&#10;%TeXFontSize=12&#10;\documentclass{article}&#10;\usepackage[version=3]{mhchem}&#10;\usepackage{gensymb}&#10;\pagestyle{empty}&#10;\begin{document}&#10;$|Q_A| = |Q_B|$&#10;\end{document}"/>
+            <wp:cNvGraphicFramePr>
+              <a:graphicFrameLocks xmlns:a="http://schemas.openxmlformats.org/drawingml/2006/main" noChangeAspect="1"/>
+            </wp:cNvGraphicFramePr>
+            <a:graphic xmlns:a="http://schemas.openxmlformats.org/drawingml/2006/main">
+              <a:graphicData uri="http://schemas.openxmlformats.org/drawingml/2006/picture">
+                <pic:pic xmlns:pic="http://schemas.openxmlformats.org/drawingml/2006/picture">
+                  <pic:nvPicPr>
+                    <pic:cNvPr id="4" name="Picture 4" descr="%FontSize=12&#10;%TeXFontSize=12&#10;\documentclass{article}&#10;\usepackage[version=3]{mhchem}&#10;\usepackage{gensymb}&#10;\pagestyle{empty}&#10;\begin{document}&#10;$|Q_A| = |Q_B|$&#10;\end{document}"/>
+                    <pic:cNvPicPr/>
+                  </pic:nvPicPr>
+                  <pic:blipFill>
+                    <a:blip r:embed="rId13" cstate="print">
+                      <a:lum/>
+                      <a:extLst>
+                        <a:ext uri="{28A0092B-C50C-407E-A947-70E740481C1C}">
+                          <a14:useLocalDpi xmlns:a14="http://schemas.microsoft.com/office/drawing/2010/main" val="0"/>
+                        </a:ext>
+                      </a:extLst>
+                    </a:blip>
+                    <a:stretch>
+                      <a:fillRect/>
+                    </a:stretch>
+                  </pic:blipFill>
+                  <pic:spPr>
+                    <a:xfrm>
+                      <a:off x="0" y="0"/>
+                      <a:ext cx="665480" cy="143934"/>
+                    </a:xfrm>
+                    <a:prstGeom prst="rect">
+                      <a:avLst/>
+                    </a:prstGeom>
+                  </pic:spPr>
+                </pic:pic>
+              </a:graphicData>
+            </a:graphic>
+            <wp14:sizeRelV relativeFrom="margin">
+              <wp14:pctHeight>0</wp14:pctHeight>
+            </wp14:sizeRelV>
+          </wp:anchor>
+        </w:drawing>
+      </w:r>
+      <w:r>
+        <w:rPr>
+          <w:rtl/>
+          <w:lang w:bidi="fa-IR"/>
+        </w:rPr>
+        <w:t xml:space="preserve">نکته: هنگام مبادله گرما بین دو «ماده»؛ (اگر از هدر رفت یا اتلاف گرما </w:t>
+      </w:r>
+      <w:proofErr w:type="spellStart"/>
+      <w:r>
+        <w:rPr>
+          <w:rtl/>
+          <w:lang w:bidi="fa-IR"/>
+        </w:rPr>
+        <w:t>چشم‌پوشی</w:t>
+      </w:r>
+      <w:proofErr w:type="spellEnd"/>
+      <w:r>
+        <w:rPr>
+          <w:rtl/>
+          <w:lang w:bidi="fa-IR"/>
+        </w:rPr>
+        <w:t xml:space="preserve"> کنیم) </w:t>
+      </w:r>
+      <w:proofErr w:type="spellStart"/>
+      <w:r>
+        <w:rPr>
+          <w:rtl/>
+          <w:lang w:bidi="fa-IR"/>
+        </w:rPr>
+        <w:t>مقدارگرمایی</w:t>
+      </w:r>
+      <w:proofErr w:type="spellEnd"/>
+      <w:r>
+        <w:rPr>
+          <w:rtl/>
+          <w:lang w:bidi="fa-IR"/>
+        </w:rPr>
+        <w:t xml:space="preserve"> که ماده با دمای ــــــ ا</w:t>
+      </w:r>
+      <w:r>
+        <w:rPr>
+          <w:rFonts w:hint="cs"/>
+          <w:rtl/>
+          <w:lang w:bidi="fa-IR"/>
+        </w:rPr>
+        <w:t xml:space="preserve">ز دست </w:t>
+      </w:r>
+      <w:proofErr w:type="spellStart"/>
+      <w:r>
+        <w:rPr>
+          <w:rFonts w:hint="cs"/>
+          <w:rtl/>
+          <w:lang w:bidi="fa-IR"/>
+        </w:rPr>
+        <w:t>می‌دهد</w:t>
+      </w:r>
+      <w:proofErr w:type="spellEnd"/>
+      <w:r>
+        <w:rPr>
+          <w:rFonts w:hint="cs"/>
+          <w:rtl/>
+          <w:lang w:bidi="fa-IR"/>
+        </w:rPr>
+        <w:t xml:space="preserve">،                   </w:t>
+      </w:r>
+      <w:r>
+        <w:rPr>
+          <w:rtl/>
+          <w:lang w:bidi="fa-IR"/>
+        </w:rPr>
+        <w:t xml:space="preserve">برابر با مقدار گرمایی است که ماده با دمای ــــــ </w:t>
+      </w:r>
+      <w:proofErr w:type="spellStart"/>
+      <w:r>
+        <w:rPr>
+          <w:rtl/>
+          <w:lang w:bidi="fa-IR"/>
+        </w:rPr>
+        <w:t>می‌گیرد</w:t>
+      </w:r>
+      <w:proofErr w:type="spellEnd"/>
+      <w:r>
+        <w:rPr>
+          <w:rtl/>
+          <w:lang w:bidi="fa-IR"/>
+        </w:rPr>
+        <w:t>.</w:t>
+      </w:r>
+    </w:p>
+    <w:p>
+      <w:pPr>
+        <w:bidi/>
+        <w:jc w:val="both"/>
+        <w:rPr>
+          <w:lang w:bidi="fa-IR"/>
+        </w:rPr>
+      </w:pPr>
+      <w:r>
+        <w:rPr>
+          <w:rtl/>
+          <w:lang w:bidi="fa-IR"/>
+        </w:rPr>
+        <w:t xml:space="preserve">یعنی قدر </w:t>
+      </w:r>
+      <w:proofErr w:type="spellStart"/>
+      <w:r>
+        <w:rPr>
+          <w:rtl/>
+          <w:lang w:bidi="fa-IR"/>
+        </w:rPr>
+        <w:t>مطلق</w:t>
+      </w:r>
+      <w:proofErr w:type="spellEnd"/>
+      <w:r>
+        <w:rPr>
+          <w:rtl/>
+          <w:lang w:bidi="fa-IR"/>
+        </w:rPr>
+        <w:t xml:space="preserve"> ــــــ مبادله شده در آن دو، ــــــ است.</w:t>
+      </w:r>
+    </w:p>
+    <w:p>
+      <w:pPr>
+        <w:bidi/>
+        <w:jc w:val="both"/>
+        <w:rPr>
+          <w:lang w:bidi="fa-IR"/>
+        </w:rPr>
+      </w:pPr>
+    </w:p>
+    <w:p>
+      <w:pPr>
+        <w:bidi/>
+        <w:jc w:val="both"/>
+        <w:rPr>
+          <w:lang w:bidi="fa-IR"/>
+        </w:rPr>
+      </w:pPr>
+    </w:p>
+    <w:p>
+      <w:pPr>
+        <w:bidi/>
+        <w:jc w:val="both"/>
+        <w:rPr>
+          <w:lang w:bidi="fa-IR"/>
+        </w:rPr>
+      </w:pPr>
+    </w:p>
+    <w:p>
+      <w:pPr>
+        <w:bidi/>
+        <w:jc w:val="both"/>
+        <w:rPr>
+          <w:lang w:bidi="fa-IR"/>
+        </w:rPr>
+      </w:pPr>
+      <w:r>
+        <w:rPr>
+          <w:noProof/>
+          <w:lang w:bidi="fa-IR"/>
+        </w:rPr>
+        <w:lastRenderedPageBreak/>
+        <w:drawing>
+          <wp:anchor distT="0" distB="0" distL="114300" distR="114300" simplePos="0" relativeHeight="251670528" behindDoc="1" locked="0" layoutInCell="1" allowOverlap="1" wp14:anchorId="295D47BA" wp14:editId="24B82157">
+            <wp:simplePos x="0" y="0"/>
+            <wp:positionH relativeFrom="margin">
+              <wp:align>left</wp:align>
+            </wp:positionH>
+            <wp:positionV relativeFrom="paragraph">
+              <wp:posOffset>602827</wp:posOffset>
+            </wp:positionV>
+            <wp:extent cx="3224530" cy="180340"/>
+            <wp:effectExtent l="0" t="0" r="0" b="0"/>
+            <wp:wrapNone/>
+            <wp:docPr id="27" name="Picture 27" descr="%FontSize=20&#10;%TeXFontSize=20&#10;\documentclass{article}&#10;\usepackage[version=3]{mhchem}&#10;\usepackage{gensymb}&#10;\usepackage{xepersian}&#10;\settextfont{XB Niloofar}&#10;\setdigitfont{XB Niloofar}&#10;\pagestyle{empty}&#10;\begin{document}&#10;$C_A=10(J.g^{-1}.\degree C^{-1})\qquad C_B=20(J.g^{-1}.\degree C^{-1})$&#10;\end{document}"/>
+            <wp:cNvGraphicFramePr>
+              <a:graphicFrameLocks xmlns:a="http://schemas.openxmlformats.org/drawingml/2006/main" noChangeAspect="1"/>
+            </wp:cNvGraphicFramePr>
+            <a:graphic xmlns:a="http://schemas.openxmlformats.org/drawingml/2006/main">
+              <a:graphicData uri="http://schemas.openxmlformats.org/drawingml/2006/picture">
+                <pic:pic xmlns:pic="http://schemas.openxmlformats.org/drawingml/2006/picture">
+                  <pic:nvPicPr>
+                    <pic:cNvPr id="27" name="Picture 27" descr="%FontSize=20&#10;%TeXFontSize=20&#10;\documentclass{article}&#10;\usepackage[version=3]{mhchem}&#10;\usepackage{gensymb}&#10;\usepackage{xepersian}&#10;\settextfont{XB Niloofar}&#10;\setdigitfont{XB Niloofar}&#10;\pagestyle{empty}&#10;\begin{document}&#10;$C_A=10(J.g^{-1}.\degree C^{-1})\qquad C_B=20(J.g^{-1}.\degree C^{-1})$&#10;\end{document}"/>
+                    <pic:cNvPicPr/>
+                  </pic:nvPicPr>
+                  <pic:blipFill>
+                    <a:blip r:embed="rId14" cstate="print">
+                      <a:lum/>
+                      <a:extLst>
+                        <a:ext uri="{28A0092B-C50C-407E-A947-70E740481C1C}">
+                          <a14:useLocalDpi xmlns:a14="http://schemas.microsoft.com/office/drawing/2010/main" val="0"/>
+                        </a:ext>
+                      </a:extLst>
+                    </a:blip>
+                    <a:stretch>
+                      <a:fillRect/>
+                    </a:stretch>
+                  </pic:blipFill>
+                  <pic:spPr>
+                    <a:xfrm>
+                      <a:off x="0" y="0"/>
+                      <a:ext cx="3224530" cy="180340"/>
+                    </a:xfrm>
+                    <a:prstGeom prst="rect">
+                      <a:avLst/>
+                    </a:prstGeom>
+                  </pic:spPr>
+                </pic:pic>
+              </a:graphicData>
+            </a:graphic>
+          </wp:anchor>
+        </w:drawing>
+      </w:r>
+      <w:r>
+        <w:rPr>
+          <w:rtl/>
+          <w:lang w:bidi="fa-IR"/>
+        </w:rPr>
+        <w:t xml:space="preserve">تمرین ۱: جسم </w:t>
+      </w:r>
+      <w:r>
+        <w:rPr>
+          <w:lang w:bidi="fa-IR"/>
+        </w:rPr>
+        <w:t>A</w:t>
+      </w:r>
+      <w:r>
+        <w:rPr>
+          <w:rtl/>
+          <w:lang w:bidi="fa-IR"/>
+        </w:rPr>
+        <w:t xml:space="preserve"> به جرم </w:t>
+      </w:r>
+      <w:r>
+        <w:rPr>
+          <w:rFonts w:hint="cs"/>
+          <w:rtl/>
+          <w:lang w:bidi="fa-IR"/>
+        </w:rPr>
+        <w:t>۱۰۰</w:t>
+      </w:r>
+      <w:r>
+        <w:rPr>
+          <w:lang w:bidi="fa-IR"/>
+        </w:rPr>
+        <w:t>g</w:t>
+      </w:r>
+      <w:r>
+        <w:rPr>
+          <w:rtl/>
+          <w:lang w:bidi="fa-IR"/>
+        </w:rPr>
+        <w:t xml:space="preserve"> و دمای </w:t>
+      </w:r>
+      <w:r>
+        <w:rPr>
+          <w:rFonts w:hint="cs"/>
+          <w:rtl/>
+          <w:lang w:bidi="fa-IR"/>
+        </w:rPr>
+        <w:t>۱۰۰</w:t>
+      </w:r>
+      <w:r>
+        <w:rPr>
+          <w:rtl/>
+          <w:lang w:bidi="fa-IR"/>
+        </w:rPr>
+        <w:t xml:space="preserve"> درجه </w:t>
+      </w:r>
+      <w:proofErr w:type="spellStart"/>
+      <w:r>
+        <w:rPr>
+          <w:rtl/>
+          <w:lang w:bidi="fa-IR"/>
+        </w:rPr>
+        <w:t>سانتی‌گراد</w:t>
+      </w:r>
+      <w:proofErr w:type="spellEnd"/>
+      <w:r>
+        <w:rPr>
+          <w:rtl/>
+          <w:lang w:bidi="fa-IR"/>
+        </w:rPr>
+        <w:t xml:space="preserve"> را در تماس با جسم </w:t>
+      </w:r>
+      <w:r>
+        <w:rPr>
+          <w:lang w:bidi="fa-IR"/>
+        </w:rPr>
+        <w:t>B</w:t>
+      </w:r>
+      <w:r>
+        <w:rPr>
+          <w:rtl/>
+          <w:lang w:bidi="fa-IR"/>
+        </w:rPr>
+        <w:t xml:space="preserve"> به جرم </w:t>
+      </w:r>
+      <w:r>
+        <w:rPr>
+          <w:rFonts w:hint="cs"/>
+          <w:rtl/>
+          <w:lang w:bidi="fa-IR"/>
+        </w:rPr>
+        <w:t>۲۰۰</w:t>
+      </w:r>
+      <w:r>
+        <w:rPr>
+          <w:lang w:bidi="fa-IR"/>
+        </w:rPr>
+        <w:t>g</w:t>
+      </w:r>
+      <w:r>
+        <w:rPr>
+          <w:rtl/>
+          <w:lang w:bidi="fa-IR"/>
+        </w:rPr>
+        <w:t xml:space="preserve"> و دمای ۲۰۰ درجه </w:t>
+      </w:r>
+      <w:proofErr w:type="spellStart"/>
+      <w:r>
+        <w:rPr>
+          <w:rtl/>
+          <w:lang w:bidi="fa-IR"/>
+        </w:rPr>
+        <w:t>سانتی‌گراد</w:t>
+      </w:r>
+      <w:proofErr w:type="spellEnd"/>
+      <w:r>
+        <w:rPr>
+          <w:rtl/>
+          <w:lang w:bidi="fa-IR"/>
+        </w:rPr>
+        <w:t xml:space="preserve"> قرار </w:t>
+      </w:r>
+      <w:proofErr w:type="spellStart"/>
+      <w:r>
+        <w:rPr>
+          <w:rtl/>
+          <w:lang w:bidi="fa-IR"/>
+        </w:rPr>
+        <w:t>می‌دهیم</w:t>
+      </w:r>
+      <w:proofErr w:type="spellEnd"/>
+      <w:r>
+        <w:rPr>
+          <w:rtl/>
+          <w:lang w:bidi="fa-IR"/>
+        </w:rPr>
+        <w:t xml:space="preserve"> تا «هم دما» شوند. </w:t>
+      </w:r>
+      <w:r>
+        <w:rPr>
+          <w:lang w:bidi="fa-IR"/>
+        </w:rPr>
+        <w:t>A</w:t>
+      </w:r>
+      <w:r>
+        <w:rPr>
+          <w:rtl/>
+          <w:lang w:bidi="fa-IR"/>
+        </w:rPr>
+        <w:t xml:space="preserve"> و </w:t>
+      </w:r>
+      <w:r>
+        <w:rPr>
+          <w:lang w:bidi="fa-IR"/>
+        </w:rPr>
+        <w:t>B</w:t>
+      </w:r>
+      <w:r>
+        <w:rPr>
+          <w:rtl/>
+          <w:lang w:bidi="fa-IR"/>
+        </w:rPr>
+        <w:t xml:space="preserve"> در چه </w:t>
+      </w:r>
+      <w:proofErr w:type="spellStart"/>
+      <w:r>
+        <w:rPr>
+          <w:rtl/>
+          <w:lang w:bidi="fa-IR"/>
+        </w:rPr>
+        <w:t>دمایی</w:t>
+      </w:r>
+      <w:proofErr w:type="spellEnd"/>
+      <w:r>
+        <w:rPr>
+          <w:rtl/>
+          <w:lang w:bidi="fa-IR"/>
+        </w:rPr>
+        <w:t xml:space="preserve">، </w:t>
+      </w:r>
+      <w:proofErr w:type="spellStart"/>
+      <w:r>
+        <w:rPr>
+          <w:rtl/>
+          <w:lang w:bidi="fa-IR"/>
+        </w:rPr>
+        <w:t>هم‌دما</w:t>
+      </w:r>
+      <w:proofErr w:type="spellEnd"/>
+      <w:r>
+        <w:rPr>
+          <w:rtl/>
+          <w:lang w:bidi="fa-IR"/>
+        </w:rPr>
+        <w:t xml:space="preserve"> </w:t>
+      </w:r>
+      <w:proofErr w:type="spellStart"/>
+      <w:r>
+        <w:rPr>
+          <w:rtl/>
+          <w:lang w:bidi="fa-IR"/>
+        </w:rPr>
+        <w:t>می‌شوند</w:t>
+      </w:r>
+      <w:proofErr w:type="spellEnd"/>
+      <w:r>
+        <w:rPr>
+          <w:rtl/>
+          <w:lang w:bidi="fa-IR"/>
+        </w:rPr>
+        <w:t xml:space="preserve">؟ (بر حسب درجه </w:t>
+      </w:r>
+      <w:proofErr w:type="spellStart"/>
+      <w:r>
+        <w:rPr>
+          <w:rtl/>
+          <w:lang w:bidi="fa-IR"/>
+        </w:rPr>
+        <w:t>سانتی‌گراد</w:t>
+      </w:r>
+      <w:proofErr w:type="spellEnd"/>
+      <w:r>
+        <w:rPr>
+          <w:rtl/>
+          <w:lang w:bidi="fa-IR"/>
+        </w:rPr>
+        <w:t>) (المپیاد شیمی ۸۶)</w:t>
+      </w:r>
+      <w:r>
+        <w:rPr>
+          <w:noProof/>
+          <w:lang w:bidi="fa-IR"/>
+        </w:rPr>
+        <w:t xml:space="preserve"> </w:t>
+      </w:r>
+    </w:p>
+    <w:p>
+      <w:pPr>
+        <w:bidi/>
+        <w:jc w:val="both"/>
+        <w:rPr>
+          <w:lang w:bidi="fa-IR"/>
+        </w:rPr>
+      </w:pPr>
+      <w:r>
+        <w:rPr>
+          <w:rtl/>
+          <w:lang w:bidi="fa-IR"/>
+        </w:rPr>
+        <w:t>۱) ۱۸۰</w:t>
+      </w:r>
+      <w:r>
+        <w:rPr>
+          <w:rtl/>
           <w:lang w:bidi="fa-IR"/>
         </w:rPr>
         <w:tab/>
       </w:r>
       <w:r>
         <w:rPr>
+          <w:rtl/>
           <w:lang w:bidi="fa-IR"/>
         </w:rPr>
         <w:tab/>
-      </w:r>
-      <w:r>
-        <w:rPr>
+        <w:t>۲) ۱۶۰</w:t>
+      </w:r>
+      <w:r>
+        <w:rPr>
+          <w:rtl/>
           <w:lang w:bidi="fa-IR"/>
         </w:rPr>
         <w:tab/>
       </w:r>
       <w:r>
         <w:rPr>
+          <w:rtl/>
           <w:lang w:bidi="fa-IR"/>
         </w:rPr>
         <w:tab/>
-      </w:r>
-      <w:r>
-        <w:rPr>
+        <w:t>۳) ۱۵۰</w:t>
+      </w:r>
+      <w:r>
+        <w:rPr>
+          <w:rtl/>
           <w:lang w:bidi="fa-IR"/>
         </w:rPr>
         <w:tab/>
       </w:r>
       <w:r>
         <w:rPr>
+          <w:rtl/>
           <w:lang w:bidi="fa-IR"/>
         </w:rPr>
         <w:tab/>
-      </w:r>
-      <w:r>
-        <w:rPr>
+        <w:t>۴) ۱۴۵</w:t>
+      </w:r>
+    </w:p>
+    <w:p>
+      <w:pPr>
+        <w:bidi/>
+        <w:rPr>
+          <w:b/>
+          <w:bCs/>
+          <w:lang w:bidi="fa-IR"/>
+        </w:rPr>
+      </w:pPr>
+      <w:r>
+        <w:rPr>
+          <w:b/>
+          <w:bCs/>
+          <w:noProof/>
+          <w:lang w:bidi="fa-IR"/>
+        </w:rPr>
+        <w:drawing>
+          <wp:anchor distT="0" distB="0" distL="114300" distR="114300" simplePos="0" relativeHeight="251671552" behindDoc="1" locked="0" layoutInCell="1" allowOverlap="1" wp14:anchorId="51951C9A" wp14:editId="4053EF03">
+            <wp:simplePos x="0" y="0"/>
+            <wp:positionH relativeFrom="margin">
+              <wp:align>left</wp:align>
+            </wp:positionH>
+            <wp:positionV relativeFrom="paragraph">
+              <wp:posOffset>108162</wp:posOffset>
+            </wp:positionV>
+            <wp:extent cx="1212215" cy="188595"/>
+            <wp:effectExtent l="0" t="0" r="6985" b="1905"/>
+            <wp:wrapNone/>
+            <wp:docPr id="28" name="Picture 28" descr="%FontSize=26&#10;%TeXFontSize=26&#10;\documentclass{article}&#10;\usepackage[version=3]{mhchem}&#10;\usepackage{gensymb}&#10;\usepackage{xepersian}&#10;\settextfont{XB Niloofar}&#10;\setdigitfont{XB Niloofar}&#10;\pagestyle{empty}&#10;\begin{document}&#10;$|Q_A|=|Q_B|\Rightarrow$&#10;\end{document}"/>
+            <wp:cNvGraphicFramePr>
+              <a:graphicFrameLocks xmlns:a="http://schemas.openxmlformats.org/drawingml/2006/main" noChangeAspect="1"/>
+            </wp:cNvGraphicFramePr>
+            <a:graphic xmlns:a="http://schemas.openxmlformats.org/drawingml/2006/main">
+              <a:graphicData uri="http://schemas.openxmlformats.org/drawingml/2006/picture">
+                <pic:pic xmlns:pic="http://schemas.openxmlformats.org/drawingml/2006/picture">
+                  <pic:nvPicPr>
+                    <pic:cNvPr id="28" name="Picture 28" descr="%FontSize=26&#10;%TeXFontSize=26&#10;\documentclass{article}&#10;\usepackage[version=3]{mhchem}&#10;\usepackage{gensymb}&#10;\usepackage{xepersian}&#10;\settextfont{XB Niloofar}&#10;\setdigitfont{XB Niloofar}&#10;\pagestyle{empty}&#10;\begin{document}&#10;$|Q_A|=|Q_B|\Rightarrow$&#10;\end{document}"/>
+                    <pic:cNvPicPr/>
+                  </pic:nvPicPr>
+                  <pic:blipFill>
+                    <a:blip r:embed="rId15" cstate="print">
+                      <a:lum/>
+                      <a:extLst>
+                        <a:ext uri="{28A0092B-C50C-407E-A947-70E740481C1C}">
+                          <a14:useLocalDpi xmlns:a14="http://schemas.microsoft.com/office/drawing/2010/main" val="0"/>
+                        </a:ext>
+                      </a:extLst>
+                    </a:blip>
+                    <a:stretch>
+                      <a:fillRect/>
+                    </a:stretch>
+                  </pic:blipFill>
+                  <pic:spPr>
+                    <a:xfrm>
+                      <a:off x="0" y="0"/>
+                      <a:ext cx="1212215" cy="188595"/>
+                    </a:xfrm>
+                    <a:prstGeom prst="rect">
+                      <a:avLst/>
+                    </a:prstGeom>
+                  </pic:spPr>
+                </pic:pic>
+              </a:graphicData>
+            </a:graphic>
+          </wp:anchor>
+        </w:drawing>
+      </w:r>
+      <w:r>
+        <w:rPr>
+          <w:b/>
+          <w:bCs/>
+          <w:rtl/>
+          <w:lang w:bidi="fa-IR"/>
+        </w:rPr>
+        <w:t>راه اول:</w:t>
+      </w:r>
+    </w:p>
+    <w:p>
+      <w:pPr>
+        <w:pBdr>
+          <w:bottom w:val="double" w:sz="6" w:space="1" w:color="auto"/>
+        </w:pBdr>
+        <w:bidi/>
+        <w:rPr>
+          <w:lang w:bidi="fa-IR"/>
+        </w:rPr>
+      </w:pPr>
+    </w:p>
+    <w:p>
+      <w:pPr>
+        <w:pBdr>
+          <w:bottom w:val="double" w:sz="6" w:space="1" w:color="auto"/>
+        </w:pBdr>
+        <w:bidi/>
+        <w:rPr>
+          <w:lang w:bidi="fa-IR"/>
+        </w:rPr>
+      </w:pPr>
+    </w:p>
+    <w:p>
+      <w:pPr>
+        <w:bidi/>
+        <w:rPr>
+          <w:lang w:bidi="fa-IR"/>
+        </w:rPr>
+      </w:pPr>
+      <w:r>
+        <w:rPr>
+          <w:b/>
+          <w:bCs/>
+          <w:rtl/>
+          <w:lang w:bidi="fa-IR"/>
+        </w:rPr>
+        <w:t>راه دوم</w:t>
+      </w:r>
+      <w:r>
+        <w:rPr>
+          <w:lang w:bidi="fa-IR"/>
+        </w:rPr>
+        <w:t>:</w:t>
+      </w:r>
+      <w:r>
+        <w:rPr>
+          <w:rtl/>
+          <w:lang w:bidi="fa-IR"/>
+        </w:rPr>
+        <w:t xml:space="preserve"> (هنگام تغییر فاز قابل استفاده نیست.)</w:t>
+      </w:r>
+    </w:p>
+    <w:p>
+      <w:pPr>
+        <w:bidi/>
+        <w:rPr>
+          <w:rtl/>
+          <w:lang w:bidi="fa-IR"/>
+        </w:rPr>
+      </w:pPr>
+      <w:r>
+        <w:rPr>
+          <w:rFonts w:hint="cs"/>
+          <w:noProof/>
+          <w:rtl/>
+          <w:lang w:val="fa-IR" w:bidi="fa-IR"/>
+        </w:rPr>
+        <w:drawing>
+          <wp:anchor distT="0" distB="0" distL="114300" distR="114300" simplePos="0" relativeHeight="251672576" behindDoc="1" locked="0" layoutInCell="1" allowOverlap="1" wp14:anchorId="2304BFAA" wp14:editId="2D112997">
+            <wp:simplePos x="0" y="0"/>
+            <wp:positionH relativeFrom="margin">
+              <wp:align>center</wp:align>
+            </wp:positionH>
+            <wp:positionV relativeFrom="paragraph">
+              <wp:posOffset>372956</wp:posOffset>
+            </wp:positionV>
+            <wp:extent cx="3932690" cy="312421"/>
+            <wp:effectExtent l="0" t="0" r="0" b="0"/>
+            <wp:wrapNone/>
+            <wp:docPr id="44" name="Picture 44" descr="%FontSize=26&#10;%TeXFontSize=26&#10;\documentclass[20pt]{extarticle}&#10;\usepackage[a4paper, landscape, inner=2cm, outer=2cm, top=2cm, bottom=1.5cm]{geometry}&#10;\usepackage[version=3]{mhchem}&#10;\usepackage{gensymb}&#10;\usepackage{xepersian}&#10;\settextfont{XB Niloofar}&#10;\setdigitfont{XB Niloofar}&#10;\pagestyle{empty}&#10;\begin{document}&#10;$\theta = \frac{m_1c_1\theta_1 + m_2c_2\theta_2}{m_1c_1 + m_2c_2} = \frac{\qquad\qquad\qquad\quad}{\qquad\qquad\qquad\quad} = \frac{\sum{(mc\theta)}}{\sum{mc}}$&#10;\end{document}"/>
+            <wp:cNvGraphicFramePr>
+              <a:graphicFrameLocks xmlns:a="http://schemas.openxmlformats.org/drawingml/2006/main" noChangeAspect="1"/>
+            </wp:cNvGraphicFramePr>
+            <a:graphic xmlns:a="http://schemas.openxmlformats.org/drawingml/2006/main">
+              <a:graphicData uri="http://schemas.openxmlformats.org/drawingml/2006/picture">
+                <pic:pic xmlns:pic="http://schemas.openxmlformats.org/drawingml/2006/picture">
+                  <pic:nvPicPr>
+                    <pic:cNvPr id="44" name="Picture 44" descr="%FontSize=26&#10;%TeXFontSize=26&#10;\documentclass[20pt]{extarticle}&#10;\usepackage[a4paper, landscape, inner=2cm, outer=2cm, top=2cm, bottom=1.5cm]{geometry}&#10;\usepackage[version=3]{mhchem}&#10;\usepackage{gensymb}&#10;\usepackage{xepersian}&#10;\settextfont{XB Niloofar}&#10;\setdigitfont{XB Niloofar}&#10;\pagestyle{empty}&#10;\begin{document}&#10;$\theta = \frac{m_1c_1\theta_1 + m_2c_2\theta_2}{m_1c_1 + m_2c_2} = \frac{\qquad\qquad\qquad\quad}{\qquad\qquad\qquad\quad} = \frac{\sum{(mc\theta)}}{\sum{mc}}$&#10;\end{document}"/>
+                    <pic:cNvPicPr/>
+                  </pic:nvPicPr>
+                  <pic:blipFill>
+                    <a:blip r:embed="rId16" cstate="print">
+                      <a:lum/>
+                      <a:extLst>
+                        <a:ext uri="{28A0092B-C50C-407E-A947-70E740481C1C}">
+                          <a14:useLocalDpi xmlns:a14="http://schemas.microsoft.com/office/drawing/2010/main" val="0"/>
+                        </a:ext>
+                      </a:extLst>
+                    </a:blip>
+                    <a:stretch>
+                      <a:fillRect/>
+                    </a:stretch>
+                  </pic:blipFill>
+                  <pic:spPr>
+                    <a:xfrm>
+                      <a:off x="0" y="0"/>
+                      <a:ext cx="3932690" cy="312421"/>
+                    </a:xfrm>
+                    <a:prstGeom prst="rect">
+                      <a:avLst/>
+                    </a:prstGeom>
+                  </pic:spPr>
+                </pic:pic>
+              </a:graphicData>
+            </a:graphic>
+          </wp:anchor>
+        </w:drawing>
+      </w:r>
+      <w:r>
+        <w:rPr>
+          <w:rFonts w:hint="cs"/>
+          <w:rtl/>
+          <w:lang w:bidi="fa-IR"/>
+        </w:rPr>
+        <w:t>دمای تعادل:</w:t>
+      </w:r>
+    </w:p>
+    <w:p>
+      <w:pPr>
+        <w:pBdr>
+          <w:bottom w:val="double" w:sz="6" w:space="1" w:color="auto"/>
+        </w:pBdr>
+        <w:bidi/>
+        <w:rPr>
+          <w:lang w:bidi="fa-IR"/>
+        </w:rPr>
+      </w:pPr>
+    </w:p>
+    <w:p>
+      <w:pPr>
+        <w:pBdr>
+          <w:bottom w:val="double" w:sz="6" w:space="1" w:color="auto"/>
+        </w:pBdr>
+        <w:bidi/>
+        <w:rPr>
+          <w:rtl/>
+          <w:lang w:bidi="fa-IR"/>
+        </w:rPr>
+      </w:pPr>
+    </w:p>
+    <w:p>
+      <w:pPr>
+        <w:bidi/>
+        <w:rPr>
+          <w:lang w:bidi="fa-IR"/>
+        </w:rPr>
+      </w:pPr>
+      <w:r>
+        <w:rPr>
+          <w:noProof/>
+          <w:lang w:bidi="fa-IR"/>
+        </w:rPr>
+        <w:drawing>
+          <wp:anchor distT="0" distB="0" distL="114300" distR="114300" simplePos="0" relativeHeight="251673600" behindDoc="1" locked="0" layoutInCell="1" allowOverlap="1" wp14:anchorId="2734DD1D" wp14:editId="56BBF48D">
+            <wp:simplePos x="0" y="0"/>
+            <wp:positionH relativeFrom="margin">
+              <wp:align>left</wp:align>
+            </wp:positionH>
+            <wp:positionV relativeFrom="paragraph">
+              <wp:posOffset>422275</wp:posOffset>
+            </wp:positionV>
+            <wp:extent cx="2065786" cy="498349"/>
+            <wp:effectExtent l="0" t="0" r="0" b="0"/>
+            <wp:wrapNone/>
+            <wp:docPr id="47" name="Picture 47" descr="%FontSize=26&#10;%TeXFontSize=26&#10;\documentclass[20pt]{extarticle}&#10;\usepackage[a4paper, landscape, inner=2cm, outer=2cm, top=2cm, bottom=1.5cm]{geometry}&#10;\usepackage[version=3]{mhchem}&#10;\usepackage{gensymb}&#10;\usepackage{amsmath}&#10;\usepackage{xepersian}&#10;\settextfont{XB Niloofar}&#10;\setdigitfont{XB Niloofar}&#10;\pagestyle{empty}&#10;\begin{document}&#10; \begin{eqnarray*}&#10;  C_{Ni}&amp;=&amp;0.45(J.g^{-1}.\degree C^{-1})\\&#10;  C_{Ti}&amp;=&amp;0.5(J.g^{-1}.\degree C^{-1})&#10; \end{eqnarray*}&#10;\end{document}"/>
+            <wp:cNvGraphicFramePr>
+              <a:graphicFrameLocks xmlns:a="http://schemas.openxmlformats.org/drawingml/2006/main" noChangeAspect="1"/>
+            </wp:cNvGraphicFramePr>
+            <a:graphic xmlns:a="http://schemas.openxmlformats.org/drawingml/2006/main">
+              <a:graphicData uri="http://schemas.openxmlformats.org/drawingml/2006/picture">
+                <pic:pic xmlns:pic="http://schemas.openxmlformats.org/drawingml/2006/picture">
+                  <pic:nvPicPr>
+                    <pic:cNvPr id="47" name="Picture 47" descr="%FontSize=26&#10;%TeXFontSize=26&#10;\documentclass[20pt]{extarticle}&#10;\usepackage[a4paper, landscape, inner=2cm, outer=2cm, top=2cm, bottom=1.5cm]{geometry}&#10;\usepackage[version=3]{mhchem}&#10;\usepackage{gensymb}&#10;\usepackage{amsmath}&#10;\usepackage{xepersian}&#10;\settextfont{XB Niloofar}&#10;\setdigitfont{XB Niloofar}&#10;\pagestyle{empty}&#10;\begin{document}&#10; \begin{eqnarray*}&#10;  C_{Ni}&amp;=&amp;0.45(J.g^{-1}.\degree C^{-1})\\&#10;  C_{Ti}&amp;=&amp;0.5(J.g^{-1}.\degree C^{-1})&#10; \end{eqnarray*}&#10;\end{document}"/>
+                    <pic:cNvPicPr/>
+                  </pic:nvPicPr>
+                  <pic:blipFill>
+                    <a:blip r:embed="rId17" cstate="print">
+                      <a:lum/>
+                      <a:extLst>
+                        <a:ext uri="{28A0092B-C50C-407E-A947-70E740481C1C}">
+                          <a14:useLocalDpi xmlns:a14="http://schemas.microsoft.com/office/drawing/2010/main" val="0"/>
+                        </a:ext>
+                      </a:extLst>
+                    </a:blip>
+                    <a:stretch>
+                      <a:fillRect/>
+                    </a:stretch>
+                  </pic:blipFill>
+                  <pic:spPr>
+                    <a:xfrm>
+                      <a:off x="0" y="0"/>
+                      <a:ext cx="2065786" cy="498349"/>
+                    </a:xfrm>
+                    <a:prstGeom prst="rect">
+                      <a:avLst/>
+                    </a:prstGeom>
+                  </pic:spPr>
+                </pic:pic>
+              </a:graphicData>
+            </a:graphic>
+          </wp:anchor>
+        </w:drawing>
+      </w:r>
+      <w:r>
+        <w:rPr>
+          <w:rtl/>
+          <w:lang w:bidi="fa-IR"/>
+        </w:rPr>
+        <w:t xml:space="preserve">تمرین ۲: به آلیاژی از </w:t>
+      </w:r>
+      <w:proofErr w:type="spellStart"/>
+      <w:r>
+        <w:rPr>
+          <w:rtl/>
+          <w:lang w:bidi="fa-IR"/>
+        </w:rPr>
+        <w:t>تیتانیم</w:t>
+      </w:r>
+      <w:proofErr w:type="spellEnd"/>
+      <w:r>
+        <w:rPr>
+          <w:rtl/>
+          <w:lang w:bidi="fa-IR"/>
+        </w:rPr>
+        <w:t xml:space="preserve"> و </w:t>
+      </w:r>
+      <w:proofErr w:type="spellStart"/>
+      <w:r>
+        <w:rPr>
+          <w:rtl/>
+          <w:lang w:bidi="fa-IR"/>
+        </w:rPr>
+        <w:t>نیکل</w:t>
+      </w:r>
+      <w:proofErr w:type="spellEnd"/>
+      <w:r>
+        <w:rPr>
+          <w:rtl/>
+          <w:lang w:bidi="fa-IR"/>
+        </w:rPr>
+        <w:t xml:space="preserve"> به جرم ۴.۲ گرم، مقدار ۲۱ </w:t>
+      </w:r>
+      <w:proofErr w:type="spellStart"/>
+      <w:r>
+        <w:rPr>
+          <w:rtl/>
+          <w:lang w:bidi="fa-IR"/>
+        </w:rPr>
+        <w:t>ژول</w:t>
+      </w:r>
+      <w:proofErr w:type="spellEnd"/>
+      <w:r>
+        <w:rPr>
+          <w:rtl/>
+          <w:lang w:bidi="fa-IR"/>
+        </w:rPr>
+        <w:t xml:space="preserve"> گرما دادیم و دمای آن </w:t>
+      </w:r>
+      <w:r>
+        <w:rPr>
+          <w:lang w:bidi="fa-IR"/>
+        </w:rPr>
+        <w:t xml:space="preserve"> </w:t>
+      </w:r>
+      <m:oMath>
+        <m:sSup>
+          <m:sSupPr>
+            <m:ctrlPr>
+              <w:rPr>
+                <w:rFonts w:ascii="Cambria Math" w:hAnsi="Cambria Math" w:cstheme="majorBidi"/>
+                <w:i/>
+                <w:lang w:bidi="fa-IR"/>
+              </w:rPr>
+            </m:ctrlPr>
+          </m:sSupPr>
+          <m:e>
+            <m:r>
+              <w:rPr>
+                <w:rFonts w:ascii="Cambria Math" w:hAnsi="Cambria Math" w:cstheme="majorBidi"/>
+                <w:rtl/>
+                <w:lang w:bidi="fa-IR"/>
+              </w:rPr>
+              <m:t>۱۰</m:t>
+            </m:r>
+          </m:e>
+          <m:sup>
+            <m:r>
+              <w:rPr>
+                <w:rFonts w:ascii="Cambria Math" w:hAnsi="Cambria Math" w:cstheme="majorBidi"/>
+                <w:lang w:bidi="fa-IR"/>
+              </w:rPr>
+              <m:t>°</m:t>
+            </m:r>
+          </m:sup>
+        </m:sSup>
+      </m:oMath>
+      <w:proofErr w:type="spellStart"/>
+      <w:r>
+        <w:rPr>
+          <w:rFonts w:eastAsiaTheme="minorEastAsia" w:hint="cs"/>
+          <w:rtl/>
+          <w:lang w:bidi="fa-IR"/>
+        </w:rPr>
+        <w:t>سانتی‌گراد</w:t>
+      </w:r>
+      <w:proofErr w:type="spellEnd"/>
+      <w:r>
+        <w:rPr>
+          <w:rFonts w:eastAsiaTheme="minorEastAsia" w:hint="cs"/>
+          <w:rtl/>
+          <w:lang w:bidi="fa-IR"/>
+        </w:rPr>
+        <w:t xml:space="preserve"> </w:t>
+      </w:r>
+      <w:r>
+        <w:rPr>
+          <w:rtl/>
+          <w:lang w:bidi="fa-IR"/>
+        </w:rPr>
+        <w:t>افزایش یافت. به تقریب، چند درصد جرم این آلیاژ را نیکل تشکیل داده است؟</w:t>
+      </w:r>
+    </w:p>
+    <w:p>
+      <w:pPr>
+        <w:bidi/>
+        <w:rPr>
+          <w:lang w:bidi="fa-IR"/>
+        </w:rPr>
+      </w:pPr>
+      <w:r>
+        <w:rPr>
+          <w:rtl/>
+          <w:lang w:bidi="fa-IR"/>
+        </w:rPr>
+        <w:t>۱) ۳۷.۶</w:t>
+      </w:r>
+      <w:r>
+        <w:rPr>
+          <w:rtl/>
           <w:lang w:bidi="fa-IR"/>
         </w:rPr>
         <w:tab/>
       </w:r>
       <w:r>
         <w:rPr>
+          <w:rtl/>
           <w:lang w:bidi="fa-IR"/>
         </w:rPr>
         <w:tab/>
-      </w:r>
-      <w:r>
-        <w:rPr>
+        <w:t>۲) ۴۹.۲</w:t>
+      </w:r>
+      <w:r>
+        <w:rPr>
+          <w:rtl/>
           <w:lang w:bidi="fa-IR"/>
         </w:rPr>
         <w:tab/>
       </w:r>
       <w:r>
         <w:rPr>
+          <w:rtl/>
           <w:lang w:bidi="fa-IR"/>
         </w:rPr>
         <w:tab/>
-      </w:r>
-      <w:r>
-        <w:rPr>
+        <w:t>۳) ۲۸.۶</w:t>
+      </w:r>
+      <w:r>
+        <w:rPr>
+          <w:rtl/>
           <w:lang w:bidi="fa-IR"/>
         </w:rPr>
         <w:tab/>
       </w:r>
       <w:r>
         <w:rPr>
+          <w:rtl/>
           <w:lang w:bidi="fa-IR"/>
         </w:rPr>
         <w:tab/>
-      </w:r>
-      <w:r>
-        <w:rPr>
+        <w:t>۴) ۷۱.۵</w:t>
+      </w:r>
+    </w:p>
+    <w:p>
+      <w:pPr>
+        <w:bidi/>
+        <w:rPr>
+          <w:lang w:bidi="fa-IR"/>
+        </w:rPr>
+      </w:pPr>
+    </w:p>
+    <w:p>
+      <w:pPr>
+        <w:bidi/>
+        <w:rPr>
+          <w:lang w:bidi="fa-IR"/>
+        </w:rPr>
+      </w:pPr>
+    </w:p>
+    <w:p>
+      <w:pPr>
+        <w:bidi/>
+        <w:rPr>
+          <w:lang w:bidi="fa-IR"/>
+        </w:rPr>
+      </w:pPr>
+    </w:p>
+    <w:p>
+      <w:pPr>
+        <w:tabs>
+          <w:tab w:val="left" w:pos="8933"/>
+        </w:tabs>
+        <w:bidi/>
+        <w:rPr>
+          <w:lang w:bidi="fa-IR"/>
+        </w:rPr>
+      </w:pPr>
+      <w:r>
+        <w:rPr>
+          <w:rtl/>
           <w:lang w:bidi="fa-IR"/>
         </w:rPr>
         <w:tab/>
       </w:r>
-      <w:r>
-        <w:rPr>
-          <w:lang w:bidi="fa-IR"/>
-        </w:rPr>
-        <w:tab/>
-      </w:r>
-      <m:oMath>
-        <m:r>
-          <w:rPr>
-            <w:rFonts w:ascii="Cambria Math" w:hAnsi="Cambria Math"/>
-            <w:lang w:bidi="fa-IR"/>
-          </w:rPr>
-          <m:t xml:space="preserve"> </m:t>
-        </m:r>
-      </m:oMath>
-    </w:p>
-    <w:p>
-      <w:pPr>
-        <w:bidi/>
-        <w:rPr>
-          <w:lang w:bidi="fa-IR"/>
-        </w:rPr>
-      </w:pPr>
     </w:p>
     <w:sectPr>
-      <w:headerReference w:type="default" r:id="rId7"/>
-      <w:footerReference w:type="default" r:id="rId8"/>
+      <w:headerReference w:type="default" r:id="rId18"/>
+      <w:footerReference w:type="default" r:id="rId19"/>
       <w:pgSz w:w="11906" w:h="16838" w:code="9"/>
       <w:pgMar w:top="720" w:right="720" w:bottom="720" w:left="720" w:header="288" w:footer="720" w:gutter="0"/>
       <w:cols w:space="720"/>
@@ -4838,6 +7492,7 @@
         <w:docPartUnique/>
       </w:docPartObj>
     </w:sdtPr>
+    <w:sdtEndPr/>
     <w:sdtContent>
       <w:p>
         <w:pPr>
@@ -5119,13 +7774,17 @@
       </w:tabs>
       <w:jc w:val="right"/>
       <w:rPr>
+        <w:b/>
+        <w:bCs/>
         <w:color w:val="4472C4" w:themeColor="accent1"/>
       </w:rPr>
     </w:pPr>
     <w:sdt>
       <w:sdtPr>
         <w:rPr>
-          <w:color w:val="4472C4" w:themeColor="accent1"/>
+          <w:b/>
+          <w:bCs/>
+          <w:color w:val="000000" w:themeColor="background1"/>
         </w:rPr>
         <w:alias w:val="Title"/>
         <w:tag w:val=""/>
@@ -5136,11 +7795,14 @@
         <w:dataBinding w:prefixMappings="xmlns:ns0='http://purl.org/dc/elements/1.1/' xmlns:ns1='http://schemas.openxmlformats.org/package/2006/metadata/core-properties' " w:xpath="/ns1:coreProperties[1]/ns0:title[1]" w:storeItemID="{6C3C8BC8-F283-45AE-878A-BAB7291924A1}"/>
         <w:text/>
       </w:sdtPr>
+      <w:sdtEndPr/>
       <w:sdtContent>
         <w:r>
           <w:rPr>
             <w:rFonts w:hint="cs"/>
-            <w:color w:val="4472C4" w:themeColor="accent1"/>
+            <w:b/>
+            <w:bCs/>
+            <w:color w:val="000000" w:themeColor="background1"/>
             <w:rtl/>
           </w:rPr>
           <w:t xml:space="preserve">در </w:t>
@@ -5149,7 +7811,9 @@
         <w:r>
           <w:rPr>
             <w:rFonts w:hint="cs"/>
-            <w:color w:val="4472C4" w:themeColor="accent1"/>
+            <w:b/>
+            <w:bCs/>
+            <w:color w:val="000000" w:themeColor="background1"/>
             <w:rtl/>
           </w:rPr>
           <w:t>پی</w:t>
@@ -5158,7 +7822,9 @@
         <w:r>
           <w:rPr>
             <w:rFonts w:hint="cs"/>
-            <w:color w:val="4472C4" w:themeColor="accent1"/>
+            <w:b/>
+            <w:bCs/>
+            <w:color w:val="000000" w:themeColor="background1"/>
             <w:rtl/>
           </w:rPr>
           <w:t xml:space="preserve"> غذا </w:t>
@@ -5167,7 +7833,9 @@
         <w:r>
           <w:rPr>
             <w:rFonts w:hint="cs"/>
-            <w:color w:val="4472C4" w:themeColor="accent1"/>
+            <w:b/>
+            <w:bCs/>
+            <w:color w:val="000000" w:themeColor="background1"/>
             <w:rtl/>
           </w:rPr>
           <w:t>های</w:t>
@@ -5176,7 +7844,9 @@
         <w:r>
           <w:rPr>
             <w:rFonts w:hint="cs"/>
-            <w:color w:val="4472C4" w:themeColor="accent1"/>
+            <w:b/>
+            <w:bCs/>
+            <w:color w:val="000000" w:themeColor="background1"/>
             <w:rtl/>
           </w:rPr>
           <w:t xml:space="preserve"> سالم</w:t>
@@ -5185,14 +7855,18 @@
     </w:sdt>
     <w:r>
       <w:rPr>
-        <w:color w:val="4472C4" w:themeColor="accent1"/>
+        <w:b/>
+        <w:bCs/>
+        <w:color w:val="000000" w:themeColor="background1"/>
       </w:rPr>
       <w:t xml:space="preserve"> | </w:t>
     </w:r>
     <w:sdt>
       <w:sdtPr>
         <w:rPr>
-          <w:color w:val="4472C4" w:themeColor="accent1"/>
+          <w:b/>
+          <w:bCs/>
+          <w:color w:val="000000" w:themeColor="background1"/>
         </w:rPr>
         <w:alias w:val="Author"/>
         <w:tag w:val=""/>
@@ -5203,12 +7877,26 @@
         <w:dataBinding w:prefixMappings="xmlns:ns0='http://purl.org/dc/elements/1.1/' xmlns:ns1='http://schemas.openxmlformats.org/package/2006/metadata/core-properties' " w:xpath="/ns1:coreProperties[1]/ns0:creator[1]" w:storeItemID="{6C3C8BC8-F283-45AE-878A-BAB7291924A1}"/>
         <w:text/>
       </w:sdtPr>
+      <w:sdtEndPr/>
       <w:sdtContent>
+        <w:r>
+          <w:rPr>
+            <w:rFonts w:hint="cs"/>
+            <w:b/>
+            <w:bCs/>
+            <w:color w:val="000000" w:themeColor="background1"/>
+            <w:rtl/>
+            <w:lang w:bidi="fa-IR"/>
+          </w:rPr>
+          <w:t xml:space="preserve"> </w:t>
+        </w:r>
         <w:proofErr w:type="spellStart"/>
         <w:r>
           <w:rPr>
             <w:rFonts w:hint="cs"/>
-            <w:color w:val="4472C4" w:themeColor="accent1"/>
+            <w:b/>
+            <w:bCs/>
+            <w:color w:val="000000" w:themeColor="background1"/>
             <w:rtl/>
           </w:rPr>
           <w:t>شکیباییان</w:t>
@@ -5627,10 +8315,12 @@
   <w:style w:type="paragraph" w:default="1" w:styleId="Normal">
     <w:name w:val="Normal"/>
     <w:qFormat/>
+    <w:rsid w:val="00BA6BBA"/>
   </w:style>
   <w:style w:type="character" w:default="1" w:styleId="DefaultParagraphFont">
     <w:name w:val="Default Paragraph Font"/>
     <w:uiPriority w:val="1"/>
+    <w:semiHidden/>
     <w:unhideWhenUsed/>
   </w:style>
   <w:style w:type="table" w:default="1" w:styleId="TableNormal">
@@ -5708,6 +8398,25 @@
       <w:color w:val="808080"/>
     </w:rPr>
   </w:style>
+  <w:style w:type="table" w:styleId="TableGrid">
+    <w:name w:val="Table Grid"/>
+    <w:basedOn w:val="TableNormal"/>
+    <w:uiPriority w:val="39"/>
+    <w:rsid w:val="002A720D"/>
+    <w:pPr>
+      <w:spacing w:after="0" w:line="240" w:lineRule="auto"/>
+    </w:pPr>
+    <w:tblPr>
+      <w:tblBorders>
+        <w:top w:val="single" w:sz="4" w:space="0" w:color="auto"/>
+        <w:left w:val="single" w:sz="4" w:space="0" w:color="auto"/>
+        <w:bottom w:val="single" w:sz="4" w:space="0" w:color="auto"/>
+        <w:right w:val="single" w:sz="4" w:space="0" w:color="auto"/>
+        <w:insideH w:val="single" w:sz="4" w:space="0" w:color="auto"/>
+        <w:insideV w:val="single" w:sz="4" w:space="0" w:color="auto"/>
+      </w:tblBorders>
+    </w:tblPr>
+  </w:style>
 </w:styles>
 </file>
 
@@ -5780,14 +8489,14 @@
     <w:charset w:val="00"/>
     <w:family w:val="roman"/>
     <w:pitch w:val="variable"/>
-    <w:sig w:usb0="E0002AFF" w:usb1="C0007843" w:usb2="00000009" w:usb3="00000000" w:csb0="000001FF" w:csb1="00000000"/>
+    <w:sig w:usb0="E0002EFF" w:usb1="C000785B" w:usb2="00000009" w:usb3="00000000" w:csb0="000001FF" w:csb1="00000000"/>
   </w:font>
   <w:font w:name="Calibri">
     <w:panose1 w:val="020F0502020204030204"/>
     <w:charset w:val="00"/>
     <w:family w:val="swiss"/>
     <w:pitch w:val="variable"/>
-    <w:sig w:usb0="E0002AFF" w:usb1="4000ACFF" w:usb2="00000001" w:usb3="00000000" w:csb0="000001FF" w:csb1="00000000"/>
+    <w:sig w:usb0="E4002EFF" w:usb1="C200247B" w:usb2="00000009" w:usb3="00000000" w:csb0="000001FF" w:csb1="00000000"/>
   </w:font>
   <w:font w:name="B Nazanin">
     <w:panose1 w:val="00000400000000000000"/>
@@ -5807,7 +8516,7 @@
     <w:charset w:val="00"/>
     <w:family w:val="swiss"/>
     <w:pitch w:val="variable"/>
-    <w:sig w:usb0="E0002AFF" w:usb1="C0007843" w:usb2="00000009" w:usb3="00000000" w:csb0="000001FF" w:csb1="00000000"/>
+    <w:sig w:usb0="E0002EFF" w:usb1="C000785B" w:usb2="00000009" w:usb3="00000000" w:csb0="000001FF" w:csb1="00000000"/>
   </w:font>
   <w:font w:name="Wingdings">
     <w:panose1 w:val="05000000000000000000"/>
@@ -5821,14 +8530,14 @@
     <w:charset w:val="00"/>
     <w:family w:val="roman"/>
     <w:pitch w:val="variable"/>
-    <w:sig w:usb0="E00002FF" w:usb1="420024FF" w:usb2="00000000" w:usb3="00000000" w:csb0="0000019F" w:csb1="00000000"/>
+    <w:sig w:usb0="E00006FF" w:usb1="420024FF" w:usb2="02000000" w:usb3="00000000" w:csb0="0000019F" w:csb1="00000000"/>
   </w:font>
   <w:font w:name="Calibri Light">
     <w:panose1 w:val="020F0302020204030204"/>
     <w:charset w:val="00"/>
     <w:family w:val="swiss"/>
     <w:pitch w:val="variable"/>
-    <w:sig w:usb0="A0002AEF" w:usb1="4000207B" w:usb2="00000000" w:usb3="00000000" w:csb0="000001FF" w:csb1="00000000"/>
+    <w:sig w:usb0="E4002EFF" w:usb1="C200247B" w:usb2="00000009" w:usb3="00000000" w:csb0="000001FF" w:csb1="00000000"/>
   </w:font>
 </w:fonts>
 </file>
@@ -5849,8 +8558,14 @@
   </w:compat>
   <w:rsids>
     <w:rsidRoot w:val="006F2FD0"/>
+    <w:rsid w:val="00566FA9"/>
+    <w:rsid w:val="00673AAC"/>
     <w:rsid w:val="006F2FD0"/>
+    <w:rsid w:val="009C4A60"/>
     <w:rsid w:val="00B43876"/>
+    <w:rsid w:val="00BF02D6"/>
+    <w:rsid w:val="00BF7DC1"/>
+    <w:rsid w:val="00F852A2"/>
   </w:rsids>
   <m:mathPr>
     <m:mathFont m:val="Cambria Math"/>
@@ -6299,10 +9014,6 @@
     <w:semiHidden/>
     <w:unhideWhenUsed/>
   </w:style>
-  <w:style w:type="paragraph" w:customStyle="1" w:styleId="F0D82CE5665E4AF781DEE3B5810362F9">
-    <w:name w:val="F0D82CE5665E4AF781DEE3B5810362F9"/>
-    <w:rsid w:val="006F2FD0"/>
-  </w:style>
   <w:style w:type="paragraph" w:customStyle="1" w:styleId="FD8EE497B09A4503BE431EB6090DD452">
     <w:name w:val="FD8EE497B09A4503BE431EB6090DD452"/>
     <w:rsid w:val="006F2FD0"/>
@@ -6316,7 +9027,7 @@
     <w:basedOn w:val="DefaultParagraphFont"/>
     <w:uiPriority w:val="99"/>
     <w:semiHidden/>
-    <w:rsid w:val="006F2FD0"/>
+    <w:rsid w:val="00566FA9"/>
     <w:rPr>
       <w:color w:val="808080"/>
     </w:rPr>

</xml_diff>